<commit_message>
CIV-16746 Make address fit in window
</commit_message>
<xml_diff>
--- a/docker/docmosis/templates/CV-UNS-GAP-ENG-01080.docx
+++ b/docker/docmosis/templates/CV-UNS-GAP-ENG-01080.docx
@@ -4,8 +4,6 @@
   <w:body>
     <w:p>
       <w:pPr>
-        <w:ind w:firstLine="720"/>
-        <w:jc w:val="right"/>
         <w:rPr>
           <w:color w:val="333333"/>
           <w:sz w:val="20"/>
@@ -291,39 +289,462 @@
           <w:insideH w:val="none" w:sz="0" w:space="0" w:color="auto"/>
           <w:insideV w:val="none" w:sz="0" w:space="0" w:color="auto"/>
         </w:tblBorders>
+        <w:tblLayout w:type="fixed"/>
+        <w:tblCellMar>
+          <w:left w:w="0" w:type="dxa"/>
+        </w:tblCellMar>
         <w:tblLook w:val="04A0" w:firstRow="1" w:lastRow="0" w:firstColumn="1" w:lastColumn="0" w:noHBand="0" w:noVBand="1"/>
       </w:tblPr>
       <w:tblGrid>
-        <w:gridCol w:w="3188"/>
-        <w:gridCol w:w="3104"/>
-        <w:gridCol w:w="717"/>
-        <w:gridCol w:w="2119"/>
-        <w:gridCol w:w="375"/>
+        <w:gridCol w:w="4849"/>
+        <w:gridCol w:w="4654"/>
       </w:tblGrid>
       <w:tr>
         <w:trPr>
-          <w:trHeight w:hRule="exact" w:val="113"/>
+          <w:trHeight w:hRule="exact" w:val="1474"/>
           <w:jc w:val="center"/>
         </w:trPr>
         <w:tc>
           <w:tcPr>
-            <w:tcW w:w="6200" w:type="dxa"/>
-            <w:gridSpan w:val="2"/>
+            <w:tcW w:w="4849" w:type="dxa"/>
             <w:shd w:val="clear" w:color="auto" w:fill="auto"/>
           </w:tcPr>
           <w:p>
             <w:pPr>
-              <w:rPr>
-                <w:sz w:val="20"/>
-                <w:szCs w:val="20"/>
-              </w:rPr>
-            </w:pPr>
-          </w:p>
-        </w:tc>
-        <w:tc>
-          <w:tcPr>
-            <w:tcW w:w="3303" w:type="dxa"/>
-            <w:gridSpan w:val="3"/>
+              <w:spacing w:line="240" w:lineRule="exact"/>
+              <w:rPr>
+                <w:rFonts w:ascii="GDS Transport Website Light" w:hAnsi="GDS Transport Website Light"/>
+                <w:sz w:val="20"/>
+                <w:szCs w:val="20"/>
+              </w:rPr>
+            </w:pPr>
+            <w:r>
+              <w:rPr>
+                <w:rFonts w:ascii="GDS Transport Website Light" w:hAnsi="GDS Transport Website Light"/>
+                <w:sz w:val="20"/>
+                <w:szCs w:val="20"/>
+              </w:rPr>
+              <w:t xml:space="preserve">   &lt;&lt;</w:t>
+            </w:r>
+            <w:proofErr w:type="spellStart"/>
+            <w:r>
+              <w:rPr>
+                <w:rFonts w:ascii="GDS Transport Website Light" w:hAnsi="GDS Transport Website Light"/>
+                <w:sz w:val="20"/>
+                <w:szCs w:val="20"/>
+              </w:rPr>
+              <w:t>partyName</w:t>
+            </w:r>
+            <w:proofErr w:type="spellEnd"/>
+            <w:r>
+              <w:rPr>
+                <w:rFonts w:ascii="GDS Transport Website Light" w:hAnsi="GDS Transport Website Light"/>
+                <w:sz w:val="20"/>
+                <w:szCs w:val="20"/>
+              </w:rPr>
+              <w:t xml:space="preserve">&gt;&gt; </w:t>
+            </w:r>
+          </w:p>
+          <w:p>
+            <w:pPr>
+              <w:spacing w:line="240" w:lineRule="exact"/>
+              <w:ind w:left="170"/>
+              <w:rPr>
+                <w:rFonts w:ascii="GDS Transport Website Light" w:hAnsi="GDS Transport Website Light"/>
+                <w:sz w:val="20"/>
+                <w:szCs w:val="20"/>
+              </w:rPr>
+            </w:pPr>
+            <w:r>
+              <w:rPr>
+                <w:rFonts w:ascii="GDS Transport Website Light" w:hAnsi="GDS Transport Website Light"/>
+                <w:sz w:val="20"/>
+                <w:szCs w:val="20"/>
+              </w:rPr>
+              <w:t>&lt;&lt;cs_{partyAddressAddressLine</w:t>
+            </w:r>
+            <w:proofErr w:type="gramStart"/>
+            <w:r>
+              <w:rPr>
+                <w:rFonts w:ascii="GDS Transport Website Light" w:hAnsi="GDS Transport Website Light"/>
+                <w:sz w:val="20"/>
+                <w:szCs w:val="20"/>
+              </w:rPr>
+              <w:t>1!=</w:t>
+            </w:r>
+            <w:proofErr w:type="gramEnd"/>
+            <w:r>
+              <w:rPr>
+                <w:rFonts w:ascii="GDS Transport Website Light" w:hAnsi="GDS Transport Website Light"/>
+                <w:sz w:val="20"/>
+                <w:szCs w:val="20"/>
+              </w:rPr>
+              <w:t>null}&gt;&gt;</w:t>
+            </w:r>
+          </w:p>
+          <w:p>
+            <w:pPr>
+              <w:spacing w:line="240" w:lineRule="exact"/>
+              <w:ind w:left="170"/>
+              <w:rPr>
+                <w:rFonts w:ascii="GDS Transport Website Light" w:hAnsi="GDS Transport Website Light"/>
+                <w:sz w:val="20"/>
+                <w:szCs w:val="20"/>
+              </w:rPr>
+            </w:pPr>
+            <w:r>
+              <w:rPr>
+                <w:rFonts w:ascii="GDS Transport Website Light" w:hAnsi="GDS Transport Website Light"/>
+                <w:sz w:val="20"/>
+                <w:szCs w:val="20"/>
+              </w:rPr>
+              <w:t>&lt;&lt; partyAddressAddressLine1&gt;&gt;</w:t>
+            </w:r>
+          </w:p>
+          <w:p>
+            <w:pPr>
+              <w:spacing w:line="240" w:lineRule="exact"/>
+              <w:ind w:left="170"/>
+              <w:rPr>
+                <w:rFonts w:ascii="GDS Transport Website Light" w:hAnsi="GDS Transport Website Light"/>
+                <w:sz w:val="20"/>
+                <w:szCs w:val="20"/>
+              </w:rPr>
+            </w:pPr>
+            <w:r>
+              <w:rPr>
+                <w:rFonts w:ascii="GDS Transport Website Light" w:hAnsi="GDS Transport Website Light"/>
+                <w:sz w:val="20"/>
+                <w:szCs w:val="20"/>
+              </w:rPr>
+              <w:t>&lt;&lt;es_&gt;&gt;&lt;&lt;cs</w:t>
+            </w:r>
+            <w:proofErr w:type="gramStart"/>
+            <w:r>
+              <w:rPr>
+                <w:rFonts w:ascii="GDS Transport Website Light" w:hAnsi="GDS Transport Website Light"/>
+                <w:sz w:val="20"/>
+                <w:szCs w:val="20"/>
+              </w:rPr>
+              <w:t>_{ partyAddressAddressLine</w:t>
+            </w:r>
+            <w:proofErr w:type="gramEnd"/>
+            <w:r>
+              <w:rPr>
+                <w:rFonts w:ascii="GDS Transport Website Light" w:hAnsi="GDS Transport Website Light"/>
+                <w:sz w:val="20"/>
+                <w:szCs w:val="20"/>
+              </w:rPr>
+              <w:t>2!=null}&gt;&gt;</w:t>
+            </w:r>
+          </w:p>
+          <w:p>
+            <w:pPr>
+              <w:spacing w:line="240" w:lineRule="exact"/>
+              <w:ind w:left="170"/>
+              <w:rPr>
+                <w:rFonts w:ascii="GDS Transport Website Light" w:hAnsi="GDS Transport Website Light"/>
+                <w:sz w:val="20"/>
+                <w:szCs w:val="20"/>
+              </w:rPr>
+            </w:pPr>
+            <w:r>
+              <w:rPr>
+                <w:rFonts w:ascii="GDS Transport Website Light" w:hAnsi="GDS Transport Website Light"/>
+                <w:sz w:val="20"/>
+                <w:szCs w:val="20"/>
+              </w:rPr>
+              <w:t>&lt;&lt; partyAddressAddressLine2&gt;&gt;</w:t>
+            </w:r>
+          </w:p>
+          <w:p>
+            <w:pPr>
+              <w:spacing w:line="240" w:lineRule="exact"/>
+              <w:ind w:left="170"/>
+              <w:rPr>
+                <w:rFonts w:ascii="GDS Transport Website Light" w:hAnsi="GDS Transport Website Light"/>
+                <w:sz w:val="20"/>
+                <w:szCs w:val="20"/>
+              </w:rPr>
+            </w:pPr>
+            <w:r>
+              <w:rPr>
+                <w:rFonts w:ascii="GDS Transport Website Light" w:hAnsi="GDS Transport Website Light"/>
+                <w:sz w:val="20"/>
+                <w:szCs w:val="20"/>
+              </w:rPr>
+              <w:t>&lt;&lt;es_&gt;&gt;&lt;&lt;cs</w:t>
+            </w:r>
+            <w:proofErr w:type="gramStart"/>
+            <w:r>
+              <w:rPr>
+                <w:rFonts w:ascii="GDS Transport Website Light" w:hAnsi="GDS Transport Website Light"/>
+                <w:sz w:val="20"/>
+                <w:szCs w:val="20"/>
+              </w:rPr>
+              <w:t>_{ partyAddressAddressLine</w:t>
+            </w:r>
+            <w:proofErr w:type="gramEnd"/>
+            <w:r>
+              <w:rPr>
+                <w:rFonts w:ascii="GDS Transport Website Light" w:hAnsi="GDS Transport Website Light"/>
+                <w:sz w:val="20"/>
+                <w:szCs w:val="20"/>
+              </w:rPr>
+              <w:t>3!= null}&gt;&gt;</w:t>
+            </w:r>
+          </w:p>
+          <w:p>
+            <w:pPr>
+              <w:spacing w:line="240" w:lineRule="exact"/>
+              <w:ind w:left="170"/>
+              <w:rPr>
+                <w:rFonts w:ascii="GDS Transport Website Light" w:hAnsi="GDS Transport Website Light"/>
+                <w:sz w:val="20"/>
+                <w:szCs w:val="20"/>
+              </w:rPr>
+            </w:pPr>
+            <w:r>
+              <w:rPr>
+                <w:rFonts w:ascii="GDS Transport Website Light" w:hAnsi="GDS Transport Website Light"/>
+                <w:sz w:val="20"/>
+                <w:szCs w:val="20"/>
+              </w:rPr>
+              <w:t>&lt;&lt; partyAddres</w:t>
+            </w:r>
+            <w:r>
+              <w:rPr>
+                <w:rFonts w:ascii="GDS Transport Website Light" w:hAnsi="GDS Transport Website Light"/>
+                <w:sz w:val="20"/>
+                <w:szCs w:val="20"/>
+              </w:rPr>
+              <w:t>s</w:t>
+            </w:r>
+            <w:r>
+              <w:rPr>
+                <w:rFonts w:ascii="GDS Transport Website Light" w:hAnsi="GDS Transport Website Light"/>
+                <w:sz w:val="20"/>
+                <w:szCs w:val="20"/>
+              </w:rPr>
+              <w:t>AddressLine3&gt;&gt;</w:t>
+            </w:r>
+          </w:p>
+          <w:p>
+            <w:pPr>
+              <w:spacing w:line="240" w:lineRule="exact"/>
+              <w:ind w:left="170"/>
+              <w:rPr>
+                <w:rFonts w:ascii="GDS Transport Website Light" w:hAnsi="GDS Transport Website Light"/>
+                <w:sz w:val="20"/>
+                <w:szCs w:val="20"/>
+              </w:rPr>
+            </w:pPr>
+            <w:r>
+              <w:rPr>
+                <w:rFonts w:ascii="GDS Transport Website Light" w:hAnsi="GDS Transport Website Light"/>
+                <w:sz w:val="20"/>
+                <w:szCs w:val="20"/>
+              </w:rPr>
+              <w:t>&lt;&lt;es_&gt;&gt;&lt;&lt;cs</w:t>
+            </w:r>
+            <w:proofErr w:type="gramStart"/>
+            <w:r>
+              <w:rPr>
+                <w:rFonts w:ascii="GDS Transport Website Light" w:hAnsi="GDS Transport Website Light"/>
+                <w:sz w:val="20"/>
+                <w:szCs w:val="20"/>
+              </w:rPr>
+              <w:t xml:space="preserve">_{ </w:t>
+            </w:r>
+            <w:proofErr w:type="spellStart"/>
+            <w:r>
+              <w:rPr>
+                <w:rFonts w:ascii="GDS Transport Website Light" w:hAnsi="GDS Transport Website Light"/>
+                <w:sz w:val="20"/>
+                <w:szCs w:val="20"/>
+              </w:rPr>
+              <w:t>partyAddressPostTown</w:t>
+            </w:r>
+            <w:proofErr w:type="spellEnd"/>
+            <w:proofErr w:type="gramEnd"/>
+            <w:r>
+              <w:rPr>
+                <w:rFonts w:ascii="GDS Transport Website Light" w:hAnsi="GDS Transport Website Light"/>
+                <w:sz w:val="20"/>
+                <w:szCs w:val="20"/>
+              </w:rPr>
+              <w:t>!= null}&gt;&gt;</w:t>
+            </w:r>
+          </w:p>
+          <w:p>
+            <w:pPr>
+              <w:spacing w:line="240" w:lineRule="exact"/>
+              <w:ind w:left="170"/>
+              <w:rPr>
+                <w:rFonts w:ascii="GDS Transport Website Light" w:hAnsi="GDS Transport Website Light"/>
+                <w:sz w:val="20"/>
+                <w:szCs w:val="20"/>
+              </w:rPr>
+            </w:pPr>
+            <w:r>
+              <w:rPr>
+                <w:rFonts w:ascii="GDS Transport Website Light" w:hAnsi="GDS Transport Website Light"/>
+                <w:sz w:val="20"/>
+                <w:szCs w:val="20"/>
+              </w:rPr>
+              <w:t>&lt;&lt; partyAddressPostTown&gt;&gt;</w:t>
+            </w:r>
+          </w:p>
+          <w:p>
+            <w:pPr>
+              <w:spacing w:line="240" w:lineRule="exact"/>
+              <w:ind w:left="170"/>
+              <w:rPr>
+                <w:rFonts w:ascii="GDS Transport Website Light" w:hAnsi="GDS Transport Website Light"/>
+                <w:sz w:val="20"/>
+                <w:szCs w:val="20"/>
+              </w:rPr>
+            </w:pPr>
+            <w:r>
+              <w:rPr>
+                <w:rFonts w:ascii="GDS Transport Website Light" w:hAnsi="GDS Transport Website Light"/>
+                <w:sz w:val="20"/>
+                <w:szCs w:val="20"/>
+              </w:rPr>
+              <w:t>&lt;&lt;es_&gt;&gt;&lt;&lt;cs</w:t>
+            </w:r>
+            <w:proofErr w:type="gramStart"/>
+            <w:r>
+              <w:rPr>
+                <w:rFonts w:ascii="GDS Transport Website Light" w:hAnsi="GDS Transport Website Light"/>
+                <w:sz w:val="20"/>
+                <w:szCs w:val="20"/>
+              </w:rPr>
+              <w:t xml:space="preserve">_{ </w:t>
+            </w:r>
+            <w:proofErr w:type="spellStart"/>
+            <w:r>
+              <w:rPr>
+                <w:rFonts w:ascii="GDS Transport Website Light" w:hAnsi="GDS Transport Website Light"/>
+                <w:sz w:val="20"/>
+                <w:szCs w:val="20"/>
+              </w:rPr>
+              <w:t>partyAddressPostCode</w:t>
+            </w:r>
+            <w:proofErr w:type="spellEnd"/>
+            <w:proofErr w:type="gramEnd"/>
+            <w:r>
+              <w:rPr>
+                <w:rFonts w:ascii="GDS Transport Website Light" w:hAnsi="GDS Transport Website Light"/>
+                <w:sz w:val="20"/>
+                <w:szCs w:val="20"/>
+              </w:rPr>
+              <w:t>!=null}&gt;&gt;</w:t>
+            </w:r>
+          </w:p>
+          <w:p>
+            <w:pPr>
+              <w:spacing w:line="240" w:lineRule="exact"/>
+              <w:ind w:left="170"/>
+              <w:rPr>
+                <w:rFonts w:ascii="GDS Transport Website Light" w:hAnsi="GDS Transport Website Light"/>
+                <w:sz w:val="20"/>
+                <w:szCs w:val="20"/>
+              </w:rPr>
+            </w:pPr>
+            <w:r>
+              <w:rPr>
+                <w:rFonts w:ascii="GDS Transport Website Light" w:hAnsi="GDS Transport Website Light"/>
+                <w:sz w:val="20"/>
+                <w:szCs w:val="20"/>
+              </w:rPr>
+              <w:t xml:space="preserve">&lt;&lt; </w:t>
+            </w:r>
+            <w:proofErr w:type="spellStart"/>
+            <w:r>
+              <w:rPr>
+                <w:rFonts w:ascii="GDS Transport Website Light" w:hAnsi="GDS Transport Website Light"/>
+                <w:sz w:val="20"/>
+                <w:szCs w:val="20"/>
+              </w:rPr>
+              <w:t>partyAddressPostCode</w:t>
+            </w:r>
+            <w:proofErr w:type="spellEnd"/>
+            <w:r>
+              <w:rPr>
+                <w:rFonts w:ascii="GDS Transport Website Light" w:hAnsi="GDS Transport Website Light"/>
+                <w:sz w:val="20"/>
+                <w:szCs w:val="20"/>
+              </w:rPr>
+              <w:t>&gt;&gt;</w:t>
+            </w:r>
+          </w:p>
+          <w:p>
+            <w:pPr>
+              <w:spacing w:line="240" w:lineRule="exact"/>
+              <w:ind w:left="170"/>
+              <w:rPr>
+                <w:rFonts w:ascii="GDS Transport Website Light" w:hAnsi="GDS Transport Website Light"/>
+                <w:sz w:val="20"/>
+                <w:szCs w:val="20"/>
+              </w:rPr>
+            </w:pPr>
+            <w:r>
+              <w:rPr>
+                <w:rFonts w:ascii="GDS Transport Website Light" w:hAnsi="GDS Transport Website Light"/>
+                <w:sz w:val="20"/>
+                <w:szCs w:val="20"/>
+              </w:rPr>
+              <w:t>&lt;&lt;es_&gt;&gt;</w:t>
+            </w:r>
+          </w:p>
+          <w:p>
+            <w:pPr>
+              <w:spacing w:line="240" w:lineRule="exact"/>
+              <w:ind w:left="170"/>
+              <w:rPr>
+                <w:rFonts w:ascii="GDS Transport Website Light" w:hAnsi="GDS Transport Website Light"/>
+                <w:sz w:val="20"/>
+                <w:szCs w:val="20"/>
+              </w:rPr>
+            </w:pPr>
+          </w:p>
+          <w:p>
+            <w:pPr>
+              <w:spacing w:line="240" w:lineRule="exact"/>
+              <w:ind w:left="170"/>
+              <w:rPr>
+                <w:rFonts w:ascii="GDS Transport Website Light" w:hAnsi="GDS Transport Website Light"/>
+                <w:sz w:val="20"/>
+                <w:szCs w:val="20"/>
+              </w:rPr>
+            </w:pPr>
+          </w:p>
+          <w:p>
+            <w:pPr>
+              <w:spacing w:line="240" w:lineRule="exact"/>
+              <w:ind w:left="170"/>
+              <w:rPr>
+                <w:rFonts w:ascii="GDS Transport Website Light" w:hAnsi="GDS Transport Website Light"/>
+                <w:sz w:val="20"/>
+                <w:szCs w:val="20"/>
+              </w:rPr>
+            </w:pPr>
+          </w:p>
+          <w:p>
+            <w:pPr>
+              <w:spacing w:line="240" w:lineRule="exact"/>
+              <w:rPr>
+                <w:rFonts w:ascii="GDS Transport Website Light" w:hAnsi="GDS Transport Website Light"/>
+                <w:sz w:val="20"/>
+                <w:szCs w:val="20"/>
+              </w:rPr>
+            </w:pPr>
+          </w:p>
+        </w:tc>
+        <w:tc>
+          <w:tcPr>
+            <w:tcW w:w="4654" w:type="dxa"/>
             <w:shd w:val="clear" w:color="auto" w:fill="auto"/>
           </w:tcPr>
           <w:p>
@@ -332,672 +753,60 @@
               <w:spacing w:line="276" w:lineRule="auto"/>
               <w:jc w:val="right"/>
               <w:rPr>
-                <w:rFonts w:eastAsia="Times New Roman"/>
-                <w:color w:val="000000"/>
-                <w:sz w:val="20"/>
-                <w:szCs w:val="20"/>
-              </w:rPr>
-            </w:pPr>
-          </w:p>
-        </w:tc>
-      </w:tr>
-      <w:tr>
-        <w:trPr>
-          <w:trHeight w:val="133"/>
-          <w:jc w:val="center"/>
-        </w:trPr>
-        <w:tc>
-          <w:tcPr>
-            <w:tcW w:w="6200" w:type="dxa"/>
-            <w:gridSpan w:val="2"/>
-            <w:shd w:val="clear" w:color="auto" w:fill="auto"/>
-          </w:tcPr>
-          <w:p>
-            <w:pPr>
-              <w:rPr>
-                <w:rFonts w:ascii="GDS Transport Website Light" w:hAnsi="GDS Transport Website Light"/>
-                <w:sz w:val="26"/>
-              </w:rPr>
-            </w:pPr>
-            <w:r>
-              <w:rPr>
-                <w:rFonts w:ascii="GDS Transport Website Light" w:hAnsi="GDS Transport Website Light"/>
-                <w:sz w:val="26"/>
-              </w:rPr>
-              <w:t xml:space="preserve">   &lt;&lt;</w:t>
+                <w:rFonts w:ascii="GDS Transport Website Light" w:eastAsiaTheme="minorHAnsi" w:hAnsi="GDS Transport Website Light" w:cstheme="minorBidi"/>
+                <w:sz w:val="20"/>
+                <w:szCs w:val="20"/>
+                <w:lang w:eastAsia="en-US"/>
+              </w:rPr>
+            </w:pPr>
+            <w:r>
+              <w:rPr>
+                <w:rFonts w:ascii="GDS Transport Website Light" w:eastAsiaTheme="minorHAnsi" w:hAnsi="GDS Transport Website Light" w:cstheme="minorBidi"/>
+                <w:sz w:val="20"/>
+                <w:szCs w:val="20"/>
+                <w:lang w:eastAsia="en-US"/>
+              </w:rPr>
+              <w:t>Claim number: &lt;&lt;</w:t>
             </w:r>
             <w:proofErr w:type="spellStart"/>
             <w:r>
               <w:rPr>
-                <w:rFonts w:ascii="GDS Transport Website Light" w:hAnsi="GDS Transport Website Light"/>
-                <w:sz w:val="26"/>
-              </w:rPr>
-              <w:t>partyName</w:t>
+                <w:rFonts w:ascii="GDS Transport Website Light" w:eastAsiaTheme="minorHAnsi" w:hAnsi="GDS Transport Website Light" w:cstheme="minorBidi"/>
+                <w:sz w:val="20"/>
+                <w:szCs w:val="20"/>
+                <w:lang w:eastAsia="en-US"/>
+              </w:rPr>
+              <w:t>c</w:t>
+            </w:r>
+            <w:r>
+              <w:rPr>
+                <w:rFonts w:ascii="GDS Transport Website Light" w:eastAsiaTheme="minorHAnsi" w:hAnsi="GDS Transport Website Light" w:cstheme="minorBidi"/>
+                <w:sz w:val="20"/>
+                <w:szCs w:val="20"/>
+                <w:lang w:eastAsia="en-US"/>
+              </w:rPr>
+              <w:t>ase</w:t>
+            </w:r>
+            <w:r>
+              <w:rPr>
+                <w:rFonts w:ascii="GDS Transport Website Light" w:eastAsiaTheme="minorHAnsi" w:hAnsi="GDS Transport Website Light" w:cstheme="minorBidi"/>
+                <w:sz w:val="20"/>
+                <w:szCs w:val="20"/>
+                <w:lang w:eastAsia="en-US"/>
+              </w:rPr>
+              <w:t>Number</w:t>
             </w:r>
             <w:proofErr w:type="spellEnd"/>
             <w:r>
               <w:rPr>
-                <w:rFonts w:ascii="GDS Transport Website Light" w:hAnsi="GDS Transport Website Light"/>
-                <w:sz w:val="26"/>
-              </w:rPr>
-              <w:t xml:space="preserve">&gt;&gt; </w:t>
-            </w:r>
-          </w:p>
-          <w:p>
-            <w:pPr>
-              <w:ind w:left="170"/>
-              <w:rPr>
-                <w:rFonts w:ascii="GDS Transport Website Light" w:hAnsi="GDS Transport Website Light"/>
-                <w:sz w:val="26"/>
-              </w:rPr>
-            </w:pPr>
-            <w:r>
-              <w:rPr>
-                <w:rFonts w:ascii="GDS Transport Website Light" w:hAnsi="GDS Transport Website Light"/>
-                <w:sz w:val="26"/>
-              </w:rPr>
-              <w:t>&lt;&lt;cs_{partyAddressAddressLine</w:t>
-            </w:r>
-            <w:proofErr w:type="gramStart"/>
-            <w:r>
-              <w:rPr>
-                <w:rFonts w:ascii="GDS Transport Website Light" w:hAnsi="GDS Transport Website Light"/>
-                <w:sz w:val="26"/>
-              </w:rPr>
-              <w:t>1!=</w:t>
-            </w:r>
-            <w:proofErr w:type="gramEnd"/>
-            <w:r>
-              <w:rPr>
-                <w:rFonts w:ascii="GDS Transport Website Light" w:hAnsi="GDS Transport Website Light"/>
-                <w:sz w:val="26"/>
-              </w:rPr>
-              <w:t>null}&gt;&gt;</w:t>
-            </w:r>
-          </w:p>
-          <w:p>
-            <w:pPr>
-              <w:ind w:left="170"/>
-              <w:rPr>
-                <w:rFonts w:ascii="GDS Transport Website Light" w:hAnsi="GDS Transport Website Light"/>
-                <w:sz w:val="26"/>
-              </w:rPr>
-            </w:pPr>
-            <w:r>
-              <w:rPr>
-                <w:rFonts w:ascii="GDS Transport Website Light" w:hAnsi="GDS Transport Website Light"/>
-                <w:sz w:val="26"/>
-              </w:rPr>
-              <w:t>&lt;&lt; partyAddressAddressLine1&gt;&gt;</w:t>
-            </w:r>
-          </w:p>
-          <w:p>
-            <w:pPr>
-              <w:ind w:left="170"/>
-              <w:rPr>
-                <w:rFonts w:ascii="GDS Transport Website Light" w:hAnsi="GDS Transport Website Light"/>
-                <w:sz w:val="26"/>
-              </w:rPr>
-            </w:pPr>
-            <w:r>
-              <w:rPr>
-                <w:rFonts w:ascii="GDS Transport Website Light" w:hAnsi="GDS Transport Website Light"/>
-                <w:sz w:val="26"/>
-              </w:rPr>
-              <w:t>&lt;&lt;es_&gt;&gt;&lt;&lt;cs</w:t>
-            </w:r>
-            <w:proofErr w:type="gramStart"/>
-            <w:r>
-              <w:rPr>
-                <w:rFonts w:ascii="GDS Transport Website Light" w:hAnsi="GDS Transport Website Light"/>
-                <w:sz w:val="26"/>
-              </w:rPr>
-              <w:t>_{ partyAddressAddressLine</w:t>
-            </w:r>
-            <w:proofErr w:type="gramEnd"/>
-            <w:r>
-              <w:rPr>
-                <w:rFonts w:ascii="GDS Transport Website Light" w:hAnsi="GDS Transport Website Light"/>
-                <w:sz w:val="26"/>
-              </w:rPr>
-              <w:t>2!=null}&gt;&gt;</w:t>
-            </w:r>
-          </w:p>
-          <w:p>
-            <w:pPr>
-              <w:ind w:left="170"/>
-              <w:rPr>
-                <w:rFonts w:ascii="GDS Transport Website Light" w:hAnsi="GDS Transport Website Light"/>
-                <w:sz w:val="26"/>
-              </w:rPr>
-            </w:pPr>
-            <w:r>
-              <w:rPr>
-                <w:rFonts w:ascii="GDS Transport Website Light" w:hAnsi="GDS Transport Website Light"/>
-                <w:sz w:val="26"/>
-              </w:rPr>
-              <w:t>&lt;&lt; partyAddressAddressLine2&gt;&gt;</w:t>
-            </w:r>
-          </w:p>
-          <w:p>
-            <w:pPr>
-              <w:ind w:left="170"/>
-              <w:rPr>
-                <w:rFonts w:ascii="GDS Transport Website Light" w:hAnsi="GDS Transport Website Light"/>
-                <w:sz w:val="26"/>
-              </w:rPr>
-            </w:pPr>
-            <w:r>
-              <w:rPr>
-                <w:rFonts w:ascii="GDS Transport Website Light" w:hAnsi="GDS Transport Website Light"/>
-                <w:sz w:val="26"/>
-              </w:rPr>
-              <w:t>&lt;&lt;es_&gt;&gt;&lt;&lt;cs</w:t>
-            </w:r>
-            <w:proofErr w:type="gramStart"/>
-            <w:r>
-              <w:rPr>
-                <w:rFonts w:ascii="GDS Transport Website Light" w:hAnsi="GDS Transport Website Light"/>
-                <w:sz w:val="26"/>
-              </w:rPr>
-              <w:t>_{ partyAddressAddressLine</w:t>
-            </w:r>
-            <w:proofErr w:type="gramEnd"/>
-            <w:r>
-              <w:rPr>
-                <w:rFonts w:ascii="GDS Transport Website Light" w:hAnsi="GDS Transport Website Light"/>
-                <w:sz w:val="26"/>
-              </w:rPr>
-              <w:t>3!= null}&gt;&gt;</w:t>
-            </w:r>
-          </w:p>
-          <w:p>
-            <w:pPr>
-              <w:ind w:left="170"/>
-              <w:rPr>
-                <w:rFonts w:ascii="GDS Transport Website Light" w:hAnsi="GDS Transport Website Light"/>
-                <w:sz w:val="26"/>
-              </w:rPr>
-            </w:pPr>
-            <w:r>
-              <w:rPr>
-                <w:rFonts w:ascii="GDS Transport Website Light" w:hAnsi="GDS Transport Website Light"/>
-                <w:sz w:val="26"/>
-              </w:rPr>
-              <w:t xml:space="preserve">&lt;&lt; </w:t>
-            </w:r>
-            <w:r>
-              <w:rPr>
-                <w:rFonts w:ascii="GDS Transport Website Light" w:hAnsi="GDS Transport Website Light"/>
-                <w:sz w:val="26"/>
-              </w:rPr>
-              <w:t>partyAddressAddressLine3</w:t>
-            </w:r>
-            <w:r>
-              <w:rPr>
-                <w:rFonts w:ascii="GDS Transport Website Light" w:hAnsi="GDS Transport Website Light"/>
-                <w:sz w:val="26"/>
+                <w:rFonts w:ascii="GDS Transport Website Light" w:eastAsiaTheme="minorHAnsi" w:hAnsi="GDS Transport Website Light" w:cstheme="minorBidi"/>
+                <w:sz w:val="20"/>
+                <w:szCs w:val="20"/>
+                <w:lang w:eastAsia="en-US"/>
               </w:rPr>
               <w:t>&gt;&gt;</w:t>
             </w:r>
           </w:p>
-          <w:p>
-            <w:pPr>
-              <w:ind w:left="170"/>
-              <w:rPr>
-                <w:rFonts w:ascii="GDS Transport Website Light" w:hAnsi="GDS Transport Website Light"/>
-                <w:sz w:val="26"/>
-              </w:rPr>
-            </w:pPr>
-            <w:r>
-              <w:rPr>
-                <w:rFonts w:ascii="GDS Transport Website Light" w:hAnsi="GDS Transport Website Light"/>
-                <w:sz w:val="26"/>
-              </w:rPr>
-              <w:t>&lt;&lt;es_&gt;&gt;&lt;&lt;cs</w:t>
-            </w:r>
-            <w:proofErr w:type="gramStart"/>
-            <w:r>
-              <w:rPr>
-                <w:rFonts w:ascii="GDS Transport Website Light" w:hAnsi="GDS Transport Website Light"/>
-                <w:sz w:val="26"/>
-              </w:rPr>
-              <w:t xml:space="preserve">_{ </w:t>
-            </w:r>
-            <w:proofErr w:type="spellStart"/>
-            <w:r>
-              <w:rPr>
-                <w:rFonts w:ascii="GDS Transport Website Light" w:hAnsi="GDS Transport Website Light"/>
-                <w:sz w:val="26"/>
-              </w:rPr>
-              <w:t>partyAddressPostTown</w:t>
-            </w:r>
-            <w:proofErr w:type="spellEnd"/>
-            <w:proofErr w:type="gramEnd"/>
-            <w:r>
-              <w:rPr>
-                <w:rFonts w:ascii="GDS Transport Website Light" w:hAnsi="GDS Transport Website Light"/>
-                <w:sz w:val="26"/>
-              </w:rPr>
-              <w:t>!= null}&gt;&gt;</w:t>
-            </w:r>
-          </w:p>
-          <w:p>
-            <w:pPr>
-              <w:ind w:left="170"/>
-              <w:rPr>
-                <w:rFonts w:ascii="GDS Transport Website Light" w:hAnsi="GDS Transport Website Light"/>
-                <w:sz w:val="26"/>
-              </w:rPr>
-            </w:pPr>
-            <w:r>
-              <w:rPr>
-                <w:rFonts w:ascii="GDS Transport Website Light" w:hAnsi="GDS Transport Website Light"/>
-                <w:sz w:val="26"/>
-              </w:rPr>
-              <w:t xml:space="preserve">&lt;&lt; </w:t>
-            </w:r>
-            <w:proofErr w:type="spellStart"/>
-            <w:r>
-              <w:rPr>
-                <w:rFonts w:ascii="GDS Transport Website Light" w:hAnsi="GDS Transport Website Light"/>
-                <w:sz w:val="26"/>
-              </w:rPr>
-              <w:t>partyAddressPostTown</w:t>
-            </w:r>
-            <w:proofErr w:type="spellEnd"/>
-            <w:r>
-              <w:rPr>
-                <w:rFonts w:ascii="GDS Transport Website Light" w:hAnsi="GDS Transport Website Light"/>
-                <w:sz w:val="26"/>
-              </w:rPr>
-              <w:t>&gt;&gt;</w:t>
-            </w:r>
-          </w:p>
-          <w:p>
-            <w:pPr>
-              <w:ind w:left="170"/>
-              <w:rPr>
-                <w:rFonts w:ascii="GDS Transport Website Light" w:hAnsi="GDS Transport Website Light"/>
-                <w:sz w:val="26"/>
-              </w:rPr>
-            </w:pPr>
-            <w:r>
-              <w:rPr>
-                <w:rFonts w:ascii="GDS Transport Website Light" w:hAnsi="GDS Transport Website Light"/>
-                <w:sz w:val="26"/>
-              </w:rPr>
-              <w:t>&lt;&lt;es_&gt;&gt;&lt;&lt;cs</w:t>
-            </w:r>
-            <w:proofErr w:type="gramStart"/>
-            <w:r>
-              <w:rPr>
-                <w:rFonts w:ascii="GDS Transport Website Light" w:hAnsi="GDS Transport Website Light"/>
-                <w:sz w:val="26"/>
-              </w:rPr>
-              <w:t xml:space="preserve">_{ </w:t>
-            </w:r>
-            <w:proofErr w:type="spellStart"/>
-            <w:r>
-              <w:rPr>
-                <w:rFonts w:ascii="GDS Transport Website Light" w:hAnsi="GDS Transport Website Light"/>
-                <w:sz w:val="26"/>
-              </w:rPr>
-              <w:t>partyAddressPostCode</w:t>
-            </w:r>
-            <w:proofErr w:type="spellEnd"/>
-            <w:proofErr w:type="gramEnd"/>
-            <w:r>
-              <w:rPr>
-                <w:rFonts w:ascii="GDS Transport Website Light" w:hAnsi="GDS Transport Website Light"/>
-                <w:sz w:val="26"/>
-              </w:rPr>
-              <w:t>!=null}&gt;&gt;</w:t>
-            </w:r>
-          </w:p>
-          <w:p>
-            <w:pPr>
-              <w:ind w:left="170"/>
-              <w:rPr>
-                <w:rFonts w:ascii="GDS Transport Website Light" w:hAnsi="GDS Transport Website Light"/>
-                <w:sz w:val="26"/>
-              </w:rPr>
-            </w:pPr>
-            <w:r>
-              <w:rPr>
-                <w:rFonts w:ascii="GDS Transport Website Light" w:hAnsi="GDS Transport Website Light"/>
-                <w:sz w:val="26"/>
-              </w:rPr>
-              <w:t xml:space="preserve">&lt;&lt; </w:t>
-            </w:r>
-            <w:proofErr w:type="spellStart"/>
-            <w:r>
-              <w:rPr>
-                <w:rFonts w:ascii="GDS Transport Website Light" w:hAnsi="GDS Transport Website Light"/>
-                <w:sz w:val="26"/>
-              </w:rPr>
-              <w:t>partyAddressPostCode</w:t>
-            </w:r>
-            <w:proofErr w:type="spellEnd"/>
-            <w:r>
-              <w:rPr>
-                <w:rFonts w:ascii="GDS Transport Website Light" w:hAnsi="GDS Transport Website Light"/>
-                <w:sz w:val="26"/>
-              </w:rPr>
-              <w:t>&gt;&gt;</w:t>
-            </w:r>
-          </w:p>
-          <w:p>
-            <w:pPr>
-              <w:ind w:left="170"/>
-              <w:rPr>
-                <w:rFonts w:ascii="GDS Transport Website Light" w:hAnsi="GDS Transport Website Light"/>
-                <w:sz w:val="26"/>
-              </w:rPr>
-            </w:pPr>
-            <w:r>
-              <w:rPr>
-                <w:rFonts w:ascii="GDS Transport Website Light" w:hAnsi="GDS Transport Website Light"/>
-                <w:sz w:val="26"/>
-              </w:rPr>
-              <w:t>&lt;&lt;es_&gt;&gt;</w:t>
-            </w:r>
-          </w:p>
-          <w:p>
-            <w:pPr>
-              <w:ind w:left="170"/>
-              <w:rPr>
-                <w:rFonts w:ascii="GDS Transport Website Light" w:hAnsi="GDS Transport Website Light"/>
-                <w:sz w:val="26"/>
-              </w:rPr>
-            </w:pPr>
-          </w:p>
-          <w:p>
-            <w:pPr>
-              <w:ind w:left="170"/>
-              <w:rPr>
-                <w:rFonts w:ascii="GDS Transport Website Light" w:hAnsi="GDS Transport Website Light"/>
-                <w:sz w:val="26"/>
-              </w:rPr>
-            </w:pPr>
-          </w:p>
-          <w:p>
-            <w:pPr>
-              <w:ind w:left="170"/>
-              <w:rPr>
-                <w:rFonts w:ascii="GDS Transport Website Light" w:hAnsi="GDS Transport Website Light"/>
-                <w:sz w:val="26"/>
-              </w:rPr>
-            </w:pPr>
-          </w:p>
-          <w:p>
-            <w:pPr>
-              <w:ind w:left="170"/>
-              <w:rPr>
-                <w:rFonts w:ascii="GDS Transport Website Light" w:hAnsi="GDS Transport Website Light"/>
-                <w:sz w:val="26"/>
-              </w:rPr>
-            </w:pPr>
-          </w:p>
-          <w:p>
-            <w:pPr>
-              <w:ind w:left="170"/>
-              <w:rPr>
-                <w:rFonts w:ascii="GDS Transport Website Light" w:hAnsi="GDS Transport Website Light"/>
-                <w:sz w:val="26"/>
-              </w:rPr>
-            </w:pPr>
-          </w:p>
-          <w:p>
-            <w:pPr>
-              <w:ind w:left="170"/>
-              <w:rPr>
-                <w:rFonts w:ascii="GDS Transport Website Light" w:hAnsi="GDS Transport Website Light"/>
-                <w:sz w:val="26"/>
-              </w:rPr>
-            </w:pPr>
-          </w:p>
-          <w:p>
-            <w:pPr>
-              <w:ind w:left="170"/>
-              <w:rPr>
-                <w:rFonts w:ascii="GDS Transport Website Light" w:hAnsi="GDS Transport Website Light"/>
-                <w:sz w:val="26"/>
-              </w:rPr>
-            </w:pPr>
-          </w:p>
-          <w:p>
-            <w:pPr>
-              <w:ind w:left="170"/>
-              <w:rPr>
-                <w:rFonts w:ascii="GDS Transport Website Light" w:hAnsi="GDS Transport Website Light"/>
-                <w:sz w:val="26"/>
-              </w:rPr>
-            </w:pPr>
-          </w:p>
-          <w:p>
-            <w:pPr>
-              <w:ind w:left="170"/>
-              <w:rPr>
-                <w:rFonts w:ascii="GDS Transport Website Light" w:hAnsi="GDS Transport Website Light"/>
-                <w:sz w:val="26"/>
-              </w:rPr>
-            </w:pPr>
-          </w:p>
-          <w:p>
-            <w:pPr>
-              <w:ind w:left="170"/>
-              <w:rPr>
-                <w:rFonts w:ascii="GDS Transport Website Light" w:hAnsi="GDS Transport Website Light"/>
-                <w:sz w:val="26"/>
-              </w:rPr>
-            </w:pPr>
-          </w:p>
-          <w:p>
-            <w:pPr>
-              <w:ind w:left="170"/>
-              <w:rPr>
-                <w:rFonts w:ascii="GDS Transport Website Light" w:hAnsi="GDS Transport Website Light"/>
-                <w:sz w:val="26"/>
-              </w:rPr>
-            </w:pPr>
-          </w:p>
-          <w:p>
-            <w:pPr>
-              <w:ind w:left="170"/>
-              <w:rPr>
-                <w:rFonts w:ascii="GDS Transport Website Light" w:hAnsi="GDS Transport Website Light"/>
-                <w:sz w:val="26"/>
-              </w:rPr>
-            </w:pPr>
-          </w:p>
-          <w:p>
-            <w:pPr>
-              <w:rPr>
-                <w:rFonts w:ascii="GDS Transport Website Light" w:hAnsi="GDS Transport Website Light"/>
-                <w:sz w:val="26"/>
-              </w:rPr>
-            </w:pPr>
-          </w:p>
-          <w:p>
-            <w:pPr>
-              <w:rPr>
-                <w:rFonts w:ascii="GDS Transport Website Light" w:hAnsi="GDS Transport Website Light"/>
-                <w:sz w:val="26"/>
-              </w:rPr>
-            </w:pPr>
-          </w:p>
-          <w:p>
-            <w:pPr>
-              <w:rPr>
-                <w:rFonts w:ascii="GDS Transport Website Light" w:hAnsi="GDS Transport Website Light"/>
-                <w:sz w:val="26"/>
-              </w:rPr>
-            </w:pPr>
-          </w:p>
-          <w:p>
-            <w:pPr>
-              <w:rPr>
-                <w:rFonts w:ascii="GDS Transport Website Light" w:hAnsi="GDS Transport Website Light"/>
-                <w:sz w:val="26"/>
-              </w:rPr>
-            </w:pPr>
-          </w:p>
-          <w:p>
-            <w:pPr>
-              <w:rPr>
-                <w:rFonts w:ascii="GDS Transport Website Light" w:hAnsi="GDS Transport Website Light"/>
-                <w:sz w:val="26"/>
-              </w:rPr>
-            </w:pPr>
-          </w:p>
-          <w:p>
-            <w:pPr>
-              <w:rPr>
-                <w:rFonts w:ascii="GDS Transport Website Light" w:hAnsi="GDS Transport Website Light"/>
-                <w:sz w:val="26"/>
-              </w:rPr>
-            </w:pPr>
-          </w:p>
-          <w:p>
-            <w:pPr>
-              <w:rPr>
-                <w:rFonts w:ascii="GDS Transport Website Light" w:hAnsi="GDS Transport Website Light"/>
-                <w:sz w:val="26"/>
-              </w:rPr>
-            </w:pPr>
-          </w:p>
-          <w:p>
-            <w:pPr>
-              <w:rPr>
-                <w:rFonts w:ascii="GDS Transport Website Light" w:hAnsi="GDS Transport Website Light"/>
-                <w:sz w:val="26"/>
-              </w:rPr>
-            </w:pPr>
-          </w:p>
-          <w:p>
-            <w:pPr>
-              <w:ind w:left="170"/>
-              <w:rPr>
-                <w:rFonts w:ascii="GDS Transport Website Light" w:hAnsi="GDS Transport Website Light"/>
-                <w:sz w:val="26"/>
-              </w:rPr>
-            </w:pPr>
-          </w:p>
-          <w:p>
-            <w:pPr>
-              <w:ind w:left="170"/>
-              <w:rPr>
-                <w:rFonts w:ascii="GDS Transport Website Light" w:hAnsi="GDS Transport Website Light"/>
-                <w:sz w:val="26"/>
-              </w:rPr>
-            </w:pPr>
-          </w:p>
-          <w:p>
-            <w:pPr>
-              <w:ind w:left="170"/>
-              <w:rPr>
-                <w:rFonts w:ascii="GDS Transport Website Light" w:hAnsi="GDS Transport Website Light"/>
-                <w:sz w:val="26"/>
-              </w:rPr>
-            </w:pPr>
-          </w:p>
-          <w:p>
-            <w:pPr>
-              <w:ind w:left="170"/>
-              <w:rPr>
-                <w:rFonts w:ascii="GDS Transport Website Light" w:hAnsi="GDS Transport Website Light"/>
-                <w:sz w:val="26"/>
-              </w:rPr>
-            </w:pPr>
-          </w:p>
-          <w:p>
-            <w:pPr>
-              <w:ind w:left="170"/>
-              <w:rPr>
-                <w:rFonts w:ascii="GDS Transport Website Light" w:hAnsi="GDS Transport Website Light"/>
-                <w:sz w:val="26"/>
-              </w:rPr>
-            </w:pPr>
-          </w:p>
-          <w:p>
-            <w:pPr>
-              <w:ind w:left="170"/>
-              <w:rPr>
-                <w:rFonts w:ascii="GDS Transport Website Light" w:hAnsi="GDS Transport Website Light"/>
-                <w:sz w:val="26"/>
-              </w:rPr>
-            </w:pPr>
-          </w:p>
-          <w:p>
-            <w:pPr>
-              <w:ind w:left="170"/>
-              <w:rPr>
-                <w:rFonts w:ascii="GDS Transport Website Light" w:hAnsi="GDS Transport Website Light"/>
-                <w:sz w:val="26"/>
-              </w:rPr>
-            </w:pPr>
-          </w:p>
-          <w:p>
-            <w:pPr>
-              <w:ind w:left="170"/>
-              <w:rPr>
-                <w:rFonts w:ascii="GDS Transport Website Light" w:hAnsi="GDS Transport Website Light"/>
-                <w:sz w:val="26"/>
-              </w:rPr>
-            </w:pPr>
-          </w:p>
-          <w:p>
-            <w:pPr>
-              <w:ind w:left="170"/>
-              <w:rPr>
-                <w:rFonts w:ascii="GDS Transport Website Light" w:hAnsi="GDS Transport Website Light"/>
-                <w:sz w:val="26"/>
-              </w:rPr>
-            </w:pPr>
-          </w:p>
-          <w:p>
-            <w:pPr>
-              <w:ind w:left="170"/>
-              <w:rPr>
-                <w:rFonts w:ascii="GDS Transport Website Light" w:hAnsi="GDS Transport Website Light"/>
-                <w:sz w:val="26"/>
-              </w:rPr>
-            </w:pPr>
-          </w:p>
-          <w:p>
-            <w:pPr>
-              <w:ind w:left="170"/>
-              <w:rPr>
-                <w:rFonts w:ascii="GDS Transport Website Light" w:hAnsi="GDS Transport Website Light"/>
-                <w:sz w:val="26"/>
-              </w:rPr>
-            </w:pPr>
-          </w:p>
-          <w:p>
-            <w:pPr>
-              <w:ind w:left="170"/>
-              <w:rPr>
-                <w:rFonts w:ascii="GDS Transport Website Light" w:hAnsi="GDS Transport Website Light"/>
-                <w:sz w:val="26"/>
-              </w:rPr>
-            </w:pPr>
-          </w:p>
-          <w:p>
-            <w:pPr>
-              <w:rPr>
-                <w:rFonts w:ascii="GDS Transport Website Light" w:hAnsi="GDS Transport Website Light"/>
-                <w:sz w:val="26"/>
-              </w:rPr>
-            </w:pPr>
-          </w:p>
-        </w:tc>
-        <w:tc>
-          <w:tcPr>
-            <w:tcW w:w="3303" w:type="dxa"/>
-            <w:gridSpan w:val="3"/>
-            <w:shd w:val="clear" w:color="auto" w:fill="auto"/>
-          </w:tcPr>
           <w:p>
             <w:pPr>
               <w:pStyle w:val="NoSpacing"/>
@@ -1013,60 +822,8 @@
             <w:r>
               <w:rPr>
                 <w:rFonts w:ascii="GDS Transport Website Light" w:eastAsiaTheme="minorHAnsi" w:hAnsi="GDS Transport Website Light" w:cstheme="minorBidi"/>
-                <w:sz w:val="26"/>
-                <w:szCs w:val="24"/>
-                <w:lang w:eastAsia="en-US"/>
-              </w:rPr>
-              <w:lastRenderedPageBreak/>
-              <w:t>Claim number: &lt;&lt;</w:t>
-            </w:r>
-            <w:proofErr w:type="spellStart"/>
-            <w:r>
-              <w:rPr>
-                <w:rFonts w:ascii="GDS Transport Website Light" w:eastAsiaTheme="minorHAnsi" w:hAnsi="GDS Transport Website Light" w:cstheme="minorBidi"/>
-                <w:sz w:val="26"/>
-                <w:szCs w:val="24"/>
-                <w:lang w:eastAsia="en-US"/>
-              </w:rPr>
-              <w:t>claim</w:t>
-            </w:r>
-            <w:r>
-              <w:rPr>
-                <w:rFonts w:ascii="GDS Transport Website Light" w:eastAsiaTheme="minorHAnsi" w:hAnsi="GDS Transport Website Light" w:cstheme="minorBidi"/>
-                <w:sz w:val="26"/>
-                <w:szCs w:val="24"/>
-                <w:lang w:eastAsia="en-US"/>
-              </w:rPr>
-              <w:t>Number</w:t>
-            </w:r>
-            <w:proofErr w:type="spellEnd"/>
-            <w:r>
-              <w:rPr>
-                <w:rFonts w:ascii="GDS Transport Website Light" w:eastAsiaTheme="minorHAnsi" w:hAnsi="GDS Transport Website Light" w:cstheme="minorBidi"/>
-                <w:sz w:val="26"/>
-                <w:szCs w:val="24"/>
-                <w:lang w:eastAsia="en-US"/>
-              </w:rPr>
-              <w:t>&gt;&gt;</w:t>
-            </w:r>
-          </w:p>
-          <w:p>
-            <w:pPr>
-              <w:pStyle w:val="NoSpacing"/>
-              <w:spacing w:line="276" w:lineRule="auto"/>
-              <w:jc w:val="right"/>
-              <w:rPr>
-                <w:rFonts w:ascii="GDS Transport Website Light" w:eastAsiaTheme="minorHAnsi" w:hAnsi="GDS Transport Website Light" w:cstheme="minorBidi"/>
-                <w:sz w:val="26"/>
-                <w:szCs w:val="24"/>
-                <w:lang w:eastAsia="en-US"/>
-              </w:rPr>
-            </w:pPr>
-            <w:r>
-              <w:rPr>
-                <w:rFonts w:ascii="GDS Transport Website Light" w:eastAsiaTheme="minorHAnsi" w:hAnsi="GDS Transport Website Light" w:cstheme="minorBidi"/>
-                <w:sz w:val="26"/>
-                <w:szCs w:val="24"/>
+                <w:sz w:val="20"/>
+                <w:szCs w:val="20"/>
                 <w:lang w:eastAsia="en-US"/>
               </w:rPr>
               <w:br/>
@@ -1076,8 +833,8 @@
             <w:r>
               <w:rPr>
                 <w:rFonts w:ascii="GDS Transport Website Light" w:eastAsiaTheme="minorHAnsi" w:hAnsi="GDS Transport Website Light" w:cstheme="minorBidi"/>
-                <w:sz w:val="26"/>
-                <w:szCs w:val="24"/>
+                <w:sz w:val="20"/>
+                <w:szCs w:val="20"/>
                 <w:lang w:eastAsia="en-US"/>
               </w:rPr>
               <w:t>&lt;{</w:t>
@@ -1087,8 +844,8 @@
             <w:r>
               <w:rPr>
                 <w:rFonts w:ascii="GDS Transport Website Light" w:eastAsiaTheme="minorHAnsi" w:hAnsi="GDS Transport Website Light" w:cstheme="minorBidi"/>
-                <w:sz w:val="26"/>
-                <w:szCs w:val="24"/>
+                <w:sz w:val="20"/>
+                <w:szCs w:val="20"/>
                 <w:lang w:eastAsia="en-US"/>
               </w:rPr>
               <w:t>dateFormat</w:t>
@@ -1097,8 +854,8 @@
             <w:r>
               <w:rPr>
                 <w:rFonts w:ascii="GDS Transport Website Light" w:eastAsiaTheme="minorHAnsi" w:hAnsi="GDS Transport Website Light" w:cstheme="minorBidi"/>
-                <w:sz w:val="26"/>
-                <w:szCs w:val="24"/>
+                <w:sz w:val="20"/>
+                <w:szCs w:val="20"/>
                 <w:lang w:eastAsia="en-US"/>
               </w:rPr>
               <w:t>($</w:t>
@@ -1107,8 +864,8 @@
             <w:r>
               <w:rPr>
                 <w:rFonts w:ascii="GDS Transport Website Light" w:eastAsiaTheme="minorHAnsi" w:hAnsi="GDS Transport Website Light" w:cstheme="minorBidi"/>
-                <w:sz w:val="26"/>
-                <w:szCs w:val="24"/>
+                <w:sz w:val="20"/>
+                <w:szCs w:val="20"/>
                 <w:lang w:eastAsia="en-US"/>
               </w:rPr>
               <w:t>nowUTC</w:t>
@@ -1117,8 +874,8 @@
             <w:r>
               <w:rPr>
                 <w:rFonts w:ascii="GDS Transport Website Light" w:eastAsiaTheme="minorHAnsi" w:hAnsi="GDS Transport Website Light" w:cstheme="minorBidi"/>
-                <w:sz w:val="26"/>
-                <w:szCs w:val="24"/>
+                <w:sz w:val="20"/>
+                <w:szCs w:val="20"/>
                 <w:lang w:eastAsia="en-US"/>
               </w:rPr>
               <w:t xml:space="preserve"> ,‘d MMMM </w:t>
@@ -1127,8 +884,8 @@
             <w:r>
               <w:rPr>
                 <w:rFonts w:ascii="GDS Transport Website Light" w:eastAsiaTheme="minorHAnsi" w:hAnsi="GDS Transport Website Light" w:cstheme="minorBidi"/>
-                <w:sz w:val="26"/>
-                <w:szCs w:val="24"/>
+                <w:sz w:val="20"/>
+                <w:szCs w:val="20"/>
                 <w:lang w:eastAsia="en-US"/>
               </w:rPr>
               <w:t>yyyy</w:t>
@@ -1137,8 +894,8 @@
             <w:r>
               <w:rPr>
                 <w:rFonts w:ascii="GDS Transport Website Light" w:eastAsiaTheme="minorHAnsi" w:hAnsi="GDS Transport Website Light" w:cstheme="minorBidi"/>
-                <w:sz w:val="26"/>
-                <w:szCs w:val="24"/>
+                <w:sz w:val="20"/>
+                <w:szCs w:val="20"/>
                 <w:lang w:eastAsia="en-US"/>
               </w:rPr>
               <w:t>’)}&gt;&gt;</w:t>
@@ -1153,8 +910,7 @@
         </w:trPr>
         <w:tc>
           <w:tcPr>
-            <w:tcW w:w="6200" w:type="dxa"/>
-            <w:gridSpan w:val="2"/>
+            <w:tcW w:w="4849" w:type="dxa"/>
             <w:shd w:val="clear" w:color="auto" w:fill="auto"/>
           </w:tcPr>
           <w:p>
@@ -1168,8 +924,7 @@
         </w:tc>
         <w:tc>
           <w:tcPr>
-            <w:tcW w:w="3303" w:type="dxa"/>
-            <w:gridSpan w:val="3"/>
+            <w:tcW w:w="4654" w:type="dxa"/>
             <w:shd w:val="clear" w:color="auto" w:fill="auto"/>
           </w:tcPr>
           <w:p>
@@ -1187,14 +942,44 @@
           </w:p>
         </w:tc>
       </w:tr>
+    </w:tbl>
+    <w:p/>
+    <w:p>
+      <w:pPr>
+        <w:sectPr>
+          <w:footerReference w:type="even" r:id="rId8"/>
+          <w:footerReference w:type="default" r:id="rId9"/>
+          <w:footerReference w:type="first" r:id="rId10"/>
+          <w:pgSz w:w="11909" w:h="16834"/>
+          <w:pgMar w:top="936" w:right="1304" w:bottom="1134" w:left="1304" w:header="720" w:footer="720" w:gutter="0"/>
+          <w:pgNumType w:start="1"/>
+          <w:cols w:space="720"/>
+        </w:sectPr>
+      </w:pPr>
+      <w:r>
+        <w:br w:type="page"/>
+      </w:r>
+    </w:p>
+    <w:tbl>
+      <w:tblPr>
+        <w:tblStyle w:val="TableGrid"/>
+        <w:tblW w:w="9503" w:type="dxa"/>
+        <w:tblBorders>
+          <w:top w:val="none" w:sz="0" w:space="0" w:color="auto"/>
+          <w:left w:val="none" w:sz="0" w:space="0" w:color="auto"/>
+          <w:bottom w:val="none" w:sz="0" w:space="0" w:color="auto"/>
+          <w:right w:val="none" w:sz="0" w:space="0" w:color="auto"/>
+          <w:insideH w:val="none" w:sz="0" w:space="0" w:color="auto"/>
+          <w:insideV w:val="none" w:sz="0" w:space="0" w:color="auto"/>
+        </w:tblBorders>
+        <w:tblLook w:val="04A0" w:firstRow="1" w:lastRow="0" w:firstColumn="1" w:lastColumn="0" w:noHBand="0" w:noVBand="1"/>
+      </w:tblPr>
+      <w:tblGrid>
+        <w:gridCol w:w="3188"/>
+        <w:gridCol w:w="4198"/>
+        <w:gridCol w:w="2117"/>
+      </w:tblGrid>
       <w:tr>
-        <w:tblPrEx>
-          <w:jc w:val="left"/>
-        </w:tblPrEx>
-        <w:trPr>
-          <w:gridAfter w:val="1"/>
-          <w:wAfter w:w="431" w:type="dxa"/>
-        </w:trPr>
         <w:tc>
           <w:tcPr>
             <w:tcW w:w="2694" w:type="dxa"/>
@@ -1217,6 +1002,7 @@
                 <w:sz w:val="28"/>
                 <w:szCs w:val="28"/>
               </w:rPr>
+              <w:lastRenderedPageBreak/>
               <w:t xml:space="preserve">        </w:t>
             </w:r>
           </w:p>
@@ -1291,7 +1077,6 @@
         <w:tc>
           <w:tcPr>
             <w:tcW w:w="4252" w:type="dxa"/>
-            <w:gridSpan w:val="2"/>
           </w:tcPr>
           <w:p>
             <w:pPr>
@@ -1413,13 +1198,6 @@
         </w:tc>
       </w:tr>
       <w:tr>
-        <w:tblPrEx>
-          <w:jc w:val="left"/>
-        </w:tblPrEx>
-        <w:trPr>
-          <w:gridAfter w:val="1"/>
-          <w:wAfter w:w="431" w:type="dxa"/>
-        </w:trPr>
         <w:tc>
           <w:tcPr>
             <w:tcW w:w="2694" w:type="dxa"/>
@@ -1439,7 +1217,6 @@
         <w:tc>
           <w:tcPr>
             <w:tcW w:w="4252" w:type="dxa"/>
-            <w:gridSpan w:val="2"/>
           </w:tcPr>
           <w:p>
             <w:pPr>
@@ -1470,13 +1247,6 @@
         </w:tc>
       </w:tr>
       <w:tr>
-        <w:tblPrEx>
-          <w:jc w:val="left"/>
-        </w:tblPrEx>
-        <w:trPr>
-          <w:gridAfter w:val="1"/>
-          <w:wAfter w:w="431" w:type="dxa"/>
-        </w:trPr>
         <w:tc>
           <w:tcPr>
             <w:tcW w:w="2694" w:type="dxa"/>
@@ -1492,7 +1262,6 @@
         <w:tc>
           <w:tcPr>
             <w:tcW w:w="4252" w:type="dxa"/>
-            <w:gridSpan w:val="2"/>
           </w:tcPr>
           <w:p>
             <w:pPr>
@@ -1520,10 +1289,10 @@
                 <w:noProof/>
               </w:rPr>
               <w:drawing>
-                <wp:inline distT="0" distB="0" distL="0" distR="0" wp14:anchorId="25EC0249" wp14:editId="050D6CCF">
+                <wp:inline distT="0" distB="0" distL="0" distR="0" wp14:anchorId="70F3B8B6" wp14:editId="1BF86BD4">
                   <wp:extent cx="725170" cy="665729"/>
                   <wp:effectExtent l="0" t="0" r="0" b="1270"/>
-                  <wp:docPr id="1971398085" name="Picture 1"/>
+                  <wp:docPr id="1971398085" name="Picture 1" descr="A black crown and text on a white background&#10;&#10;AI-generated content may be incorrect."/>
                   <wp:cNvGraphicFramePr>
                     <a:graphicFrameLocks xmlns:a="http://schemas.openxmlformats.org/drawingml/2006/main" noChangeAspect="1"/>
                   </wp:cNvGraphicFramePr>
@@ -1531,11 +1300,11 @@
                     <a:graphicData uri="http://schemas.openxmlformats.org/drawingml/2006/picture">
                       <pic:pic xmlns:pic="http://schemas.openxmlformats.org/drawingml/2006/picture">
                         <pic:nvPicPr>
-                          <pic:cNvPr id="1971398085" name="Picture 1"/>
+                          <pic:cNvPr id="1971398085" name="Picture 1" descr="A black crown and text on a white background&#10;&#10;AI-generated content may be incorrect."/>
                           <pic:cNvPicPr/>
                         </pic:nvPicPr>
                         <pic:blipFill>
-                          <a:blip r:embed="rId8">
+                          <a:blip r:embed="rId11">
                             <a:extLst>
                               <a:ext uri="{28A0092B-C50C-407E-A947-70E740481C1C}">
                                 <a14:useLocalDpi xmlns:a14="http://schemas.microsoft.com/office/drawing/2010/main" val="0"/>
@@ -1565,12 +1334,7 @@
         </w:tc>
       </w:tr>
       <w:tr>
-        <w:tblPrEx>
-          <w:jc w:val="left"/>
-        </w:tblPrEx>
         <w:trPr>
-          <w:gridAfter w:val="1"/>
-          <w:wAfter w:w="431" w:type="dxa"/>
           <w:trHeight w:val="355"/>
         </w:trPr>
         <w:tc>
@@ -1591,7 +1355,6 @@
         <w:tc>
           <w:tcPr>
             <w:tcW w:w="4252" w:type="dxa"/>
-            <w:gridSpan w:val="2"/>
             <w:tcBorders>
               <w:bottom w:val="single" w:sz="4" w:space="0" w:color="auto"/>
             </w:tcBorders>
@@ -1624,13 +1387,6 @@
         </w:tc>
       </w:tr>
       <w:tr>
-        <w:tblPrEx>
-          <w:jc w:val="left"/>
-        </w:tblPrEx>
-        <w:trPr>
-          <w:gridAfter w:val="1"/>
-          <w:wAfter w:w="431" w:type="dxa"/>
-        </w:trPr>
         <w:tc>
           <w:tcPr>
             <w:tcW w:w="2694" w:type="dxa"/>
@@ -1650,7 +1406,6 @@
         <w:tc>
           <w:tcPr>
             <w:tcW w:w="4252" w:type="dxa"/>
-            <w:gridSpan w:val="2"/>
             <w:tcBorders>
               <w:top w:val="single" w:sz="4" w:space="0" w:color="auto"/>
             </w:tcBorders>
@@ -1684,13 +1439,6 @@
         </w:tc>
       </w:tr>
       <w:tr>
-        <w:tblPrEx>
-          <w:jc w:val="left"/>
-        </w:tblPrEx>
-        <w:trPr>
-          <w:gridAfter w:val="1"/>
-          <w:wAfter w:w="431" w:type="dxa"/>
-        </w:trPr>
         <w:tc>
           <w:tcPr>
             <w:tcW w:w="2694" w:type="dxa"/>
@@ -1767,7 +1515,6 @@
         <w:tc>
           <w:tcPr>
             <w:tcW w:w="4252" w:type="dxa"/>
-            <w:gridSpan w:val="2"/>
           </w:tcPr>
           <w:p>
             <w:pPr>
@@ -1795,13 +1542,6 @@
         </w:tc>
       </w:tr>
       <w:tr>
-        <w:tblPrEx>
-          <w:jc w:val="left"/>
-        </w:tblPrEx>
-        <w:trPr>
-          <w:gridAfter w:val="1"/>
-          <w:wAfter w:w="431" w:type="dxa"/>
-        </w:trPr>
         <w:tc>
           <w:tcPr>
             <w:tcW w:w="2694" w:type="dxa"/>
@@ -1825,7 +1565,6 @@
         <w:tc>
           <w:tcPr>
             <w:tcW w:w="4252" w:type="dxa"/>
-            <w:gridSpan w:val="2"/>
           </w:tcPr>
           <w:p>
             <w:pPr>
@@ -1867,13 +1606,6 @@
         </w:tc>
       </w:tr>
       <w:tr>
-        <w:tblPrEx>
-          <w:jc w:val="left"/>
-        </w:tblPrEx>
-        <w:trPr>
-          <w:gridAfter w:val="1"/>
-          <w:wAfter w:w="431" w:type="dxa"/>
-        </w:trPr>
         <w:tc>
           <w:tcPr>
             <w:tcW w:w="2694" w:type="dxa"/>
@@ -1890,7 +1622,6 @@
         <w:tc>
           <w:tcPr>
             <w:tcW w:w="4252" w:type="dxa"/>
-            <w:gridSpan w:val="2"/>
           </w:tcPr>
           <w:p>
             <w:pPr>
@@ -1932,13 +1663,6 @@
         </w:tc>
       </w:tr>
       <w:tr>
-        <w:tblPrEx>
-          <w:jc w:val="left"/>
-        </w:tblPrEx>
-        <w:trPr>
-          <w:gridAfter w:val="1"/>
-          <w:wAfter w:w="431" w:type="dxa"/>
-        </w:trPr>
         <w:tc>
           <w:tcPr>
             <w:tcW w:w="2694" w:type="dxa"/>
@@ -1962,7 +1686,6 @@
         <w:tc>
           <w:tcPr>
             <w:tcW w:w="4252" w:type="dxa"/>
-            <w:gridSpan w:val="2"/>
           </w:tcPr>
           <w:p>
             <w:pPr>
@@ -1990,13 +1713,6 @@
         </w:tc>
       </w:tr>
       <w:tr>
-        <w:tblPrEx>
-          <w:jc w:val="left"/>
-        </w:tblPrEx>
-        <w:trPr>
-          <w:gridAfter w:val="1"/>
-          <w:wAfter w:w="431" w:type="dxa"/>
-        </w:trPr>
         <w:tc>
           <w:tcPr>
             <w:tcW w:w="2694" w:type="dxa"/>
@@ -2013,7 +1729,6 @@
         <w:tc>
           <w:tcPr>
             <w:tcW w:w="4252" w:type="dxa"/>
-            <w:gridSpan w:val="2"/>
           </w:tcPr>
           <w:p>
             <w:pPr>
@@ -2041,17 +1756,10 @@
         </w:tc>
       </w:tr>
       <w:tr>
-        <w:tblPrEx>
-          <w:jc w:val="left"/>
-        </w:tblPrEx>
-        <w:trPr>
-          <w:gridAfter w:val="1"/>
-          <w:wAfter w:w="431" w:type="dxa"/>
-        </w:trPr>
         <w:tc>
           <w:tcPr>
             <w:tcW w:w="9072" w:type="dxa"/>
-            <w:gridSpan w:val="4"/>
+            <w:gridSpan w:val="3"/>
           </w:tcPr>
           <w:p>
             <w:pPr>
@@ -2124,13 +1832,6 @@
         </w:tc>
       </w:tr>
       <w:tr>
-        <w:tblPrEx>
-          <w:jc w:val="left"/>
-        </w:tblPrEx>
-        <w:trPr>
-          <w:gridAfter w:val="1"/>
-          <w:wAfter w:w="431" w:type="dxa"/>
-        </w:trPr>
         <w:tc>
           <w:tcPr>
             <w:tcW w:w="2694" w:type="dxa"/>
@@ -2154,7 +1855,6 @@
         <w:tc>
           <w:tcPr>
             <w:tcW w:w="4252" w:type="dxa"/>
-            <w:gridSpan w:val="2"/>
           </w:tcPr>
           <w:p>
             <w:pPr>
@@ -2196,13 +1896,6 @@
         </w:tc>
       </w:tr>
       <w:tr>
-        <w:tblPrEx>
-          <w:jc w:val="left"/>
-        </w:tblPrEx>
-        <w:trPr>
-          <w:gridAfter w:val="1"/>
-          <w:wAfter w:w="431" w:type="dxa"/>
-        </w:trPr>
         <w:tc>
           <w:tcPr>
             <w:tcW w:w="2694" w:type="dxa"/>
@@ -2286,7 +1979,6 @@
         <w:tc>
           <w:tcPr>
             <w:tcW w:w="4252" w:type="dxa"/>
-            <w:gridSpan w:val="2"/>
           </w:tcPr>
           <w:p>
             <w:pPr>
@@ -2314,13 +2006,6 @@
         </w:tc>
       </w:tr>
       <w:tr>
-        <w:tblPrEx>
-          <w:jc w:val="left"/>
-        </w:tblPrEx>
-        <w:trPr>
-          <w:gridAfter w:val="1"/>
-          <w:wAfter w:w="431" w:type="dxa"/>
-        </w:trPr>
         <w:tc>
           <w:tcPr>
             <w:tcW w:w="2694" w:type="dxa"/>
@@ -2337,7 +2022,6 @@
         <w:tc>
           <w:tcPr>
             <w:tcW w:w="4252" w:type="dxa"/>
-            <w:gridSpan w:val="2"/>
           </w:tcPr>
           <w:p>
             <w:pPr>
@@ -2393,13 +2077,6 @@
         </w:tc>
       </w:tr>
       <w:tr>
-        <w:tblPrEx>
-          <w:jc w:val="left"/>
-        </w:tblPrEx>
-        <w:trPr>
-          <w:gridAfter w:val="1"/>
-          <w:wAfter w:w="431" w:type="dxa"/>
-        </w:trPr>
         <w:tc>
           <w:tcPr>
             <w:tcW w:w="2694" w:type="dxa"/>
@@ -2423,7 +2100,6 @@
         <w:tc>
           <w:tcPr>
             <w:tcW w:w="4252" w:type="dxa"/>
-            <w:gridSpan w:val="2"/>
           </w:tcPr>
           <w:p>
             <w:pPr>
@@ -2451,13 +2127,6 @@
         </w:tc>
       </w:tr>
       <w:tr>
-        <w:tblPrEx>
-          <w:jc w:val="left"/>
-        </w:tblPrEx>
-        <w:trPr>
-          <w:gridAfter w:val="1"/>
-          <w:wAfter w:w="431" w:type="dxa"/>
-        </w:trPr>
         <w:tc>
           <w:tcPr>
             <w:tcW w:w="2694" w:type="dxa"/>
@@ -2474,7 +2143,6 @@
         <w:tc>
           <w:tcPr>
             <w:tcW w:w="4252" w:type="dxa"/>
-            <w:gridSpan w:val="2"/>
           </w:tcPr>
           <w:p>
             <w:pPr>
@@ -2537,13 +2205,6 @@
         </w:tc>
       </w:tr>
       <w:tr>
-        <w:tblPrEx>
-          <w:jc w:val="left"/>
-        </w:tblPrEx>
-        <w:trPr>
-          <w:gridAfter w:val="1"/>
-          <w:wAfter w:w="431" w:type="dxa"/>
-        </w:trPr>
         <w:tc>
           <w:tcPr>
             <w:tcW w:w="2694" w:type="dxa"/>
@@ -2620,7 +2281,6 @@
         <w:tc>
           <w:tcPr>
             <w:tcW w:w="4252" w:type="dxa"/>
-            <w:gridSpan w:val="2"/>
           </w:tcPr>
           <w:p>
             <w:pPr>
@@ -2646,13 +2306,6 @@
         </w:tc>
       </w:tr>
       <w:tr>
-        <w:tblPrEx>
-          <w:jc w:val="left"/>
-        </w:tblPrEx>
-        <w:trPr>
-          <w:gridAfter w:val="1"/>
-          <w:wAfter w:w="431" w:type="dxa"/>
-        </w:trPr>
         <w:tc>
           <w:tcPr>
             <w:tcW w:w="2694" w:type="dxa"/>
@@ -2669,7 +2322,6 @@
         <w:tc>
           <w:tcPr>
             <w:tcW w:w="4252" w:type="dxa"/>
-            <w:gridSpan w:val="2"/>
           </w:tcPr>
           <w:p>
             <w:pPr>
@@ -2718,13 +2370,6 @@
         </w:tc>
       </w:tr>
       <w:tr>
-        <w:tblPrEx>
-          <w:jc w:val="left"/>
-        </w:tblPrEx>
-        <w:trPr>
-          <w:gridAfter w:val="1"/>
-          <w:wAfter w:w="431" w:type="dxa"/>
-        </w:trPr>
         <w:tc>
           <w:tcPr>
             <w:tcW w:w="2694" w:type="dxa"/>
@@ -2748,7 +2393,6 @@
         <w:tc>
           <w:tcPr>
             <w:tcW w:w="4252" w:type="dxa"/>
-            <w:gridSpan w:val="2"/>
           </w:tcPr>
           <w:p>
             <w:pPr>
@@ -2776,13 +2420,6 @@
         </w:tc>
       </w:tr>
       <w:tr>
-        <w:tblPrEx>
-          <w:jc w:val="left"/>
-        </w:tblPrEx>
-        <w:trPr>
-          <w:gridAfter w:val="1"/>
-          <w:wAfter w:w="431" w:type="dxa"/>
-        </w:trPr>
         <w:tc>
           <w:tcPr>
             <w:tcW w:w="2694" w:type="dxa"/>
@@ -2806,7 +2443,6 @@
         <w:tc>
           <w:tcPr>
             <w:tcW w:w="4252" w:type="dxa"/>
-            <w:gridSpan w:val="2"/>
           </w:tcPr>
           <w:p>
             <w:pPr>
@@ -2834,17 +2470,10 @@
         </w:tc>
       </w:tr>
       <w:tr>
-        <w:tblPrEx>
-          <w:jc w:val="left"/>
-        </w:tblPrEx>
-        <w:trPr>
-          <w:gridAfter w:val="1"/>
-          <w:wAfter w:w="431" w:type="dxa"/>
-        </w:trPr>
         <w:tc>
           <w:tcPr>
             <w:tcW w:w="9072" w:type="dxa"/>
-            <w:gridSpan w:val="4"/>
+            <w:gridSpan w:val="3"/>
             <w:tcBorders>
               <w:bottom w:val="single" w:sz="4" w:space="0" w:color="auto"/>
             </w:tcBorders>
@@ -2987,7 +2616,6 @@
     <w:p/>
     <w:p>
       <w:r>
-        <w:lastRenderedPageBreak/>
         <w:t>&lt;&lt;</w:t>
       </w:r>
       <w:proofErr w:type="spellStart"/>
@@ -3039,10 +2667,8 @@
       </w:r>
     </w:p>
     <w:p/>
+    <w:p/>
     <w:sectPr>
-      <w:footerReference w:type="even" r:id="rId9"/>
-      <w:footerReference w:type="default" r:id="rId10"/>
-      <w:footerReference w:type="first" r:id="rId11"/>
       <w:pgSz w:w="11909" w:h="16834"/>
       <w:pgMar w:top="1134" w:right="1304" w:bottom="1134" w:left="1304" w:header="720" w:footer="720" w:gutter="0"/>
       <w:pgNumType w:start="1"/>

</xml_diff>

<commit_message>
CIV-16746 Make address fit in window (#6232)
Co-authored-by: Raja Mani <rajakm@gmail.com>
Co-authored-by: sankhajuria <sankhajuria@gmail.com>
</commit_message>
<xml_diff>
--- a/docker/docmosis/templates/CV-UNS-GAP-ENG-01080.docx
+++ b/docker/docmosis/templates/CV-UNS-GAP-ENG-01080.docx
@@ -4,8 +4,6 @@
   <w:body>
     <w:p>
       <w:pPr>
-        <w:ind w:firstLine="720"/>
-        <w:jc w:val="right"/>
         <w:rPr>
           <w:color w:val="333333"/>
           <w:sz w:val="20"/>
@@ -291,39 +289,462 @@
           <w:insideH w:val="none" w:sz="0" w:space="0" w:color="auto"/>
           <w:insideV w:val="none" w:sz="0" w:space="0" w:color="auto"/>
         </w:tblBorders>
+        <w:tblLayout w:type="fixed"/>
+        <w:tblCellMar>
+          <w:left w:w="0" w:type="dxa"/>
+        </w:tblCellMar>
         <w:tblLook w:val="04A0" w:firstRow="1" w:lastRow="0" w:firstColumn="1" w:lastColumn="0" w:noHBand="0" w:noVBand="1"/>
       </w:tblPr>
       <w:tblGrid>
-        <w:gridCol w:w="3188"/>
-        <w:gridCol w:w="3104"/>
-        <w:gridCol w:w="717"/>
-        <w:gridCol w:w="2119"/>
-        <w:gridCol w:w="375"/>
+        <w:gridCol w:w="4849"/>
+        <w:gridCol w:w="4654"/>
       </w:tblGrid>
       <w:tr>
         <w:trPr>
-          <w:trHeight w:hRule="exact" w:val="113"/>
+          <w:trHeight w:hRule="exact" w:val="1474"/>
           <w:jc w:val="center"/>
         </w:trPr>
         <w:tc>
           <w:tcPr>
-            <w:tcW w:w="6200" w:type="dxa"/>
-            <w:gridSpan w:val="2"/>
+            <w:tcW w:w="4849" w:type="dxa"/>
             <w:shd w:val="clear" w:color="auto" w:fill="auto"/>
           </w:tcPr>
           <w:p>
             <w:pPr>
-              <w:rPr>
-                <w:sz w:val="20"/>
-                <w:szCs w:val="20"/>
-              </w:rPr>
-            </w:pPr>
-          </w:p>
-        </w:tc>
-        <w:tc>
-          <w:tcPr>
-            <w:tcW w:w="3303" w:type="dxa"/>
-            <w:gridSpan w:val="3"/>
+              <w:spacing w:line="240" w:lineRule="exact"/>
+              <w:rPr>
+                <w:rFonts w:ascii="GDS Transport Website Light" w:hAnsi="GDS Transport Website Light"/>
+                <w:sz w:val="20"/>
+                <w:szCs w:val="20"/>
+              </w:rPr>
+            </w:pPr>
+            <w:r>
+              <w:rPr>
+                <w:rFonts w:ascii="GDS Transport Website Light" w:hAnsi="GDS Transport Website Light"/>
+                <w:sz w:val="20"/>
+                <w:szCs w:val="20"/>
+              </w:rPr>
+              <w:t xml:space="preserve">   &lt;&lt;</w:t>
+            </w:r>
+            <w:proofErr w:type="spellStart"/>
+            <w:r>
+              <w:rPr>
+                <w:rFonts w:ascii="GDS Transport Website Light" w:hAnsi="GDS Transport Website Light"/>
+                <w:sz w:val="20"/>
+                <w:szCs w:val="20"/>
+              </w:rPr>
+              <w:t>partyName</w:t>
+            </w:r>
+            <w:proofErr w:type="spellEnd"/>
+            <w:r>
+              <w:rPr>
+                <w:rFonts w:ascii="GDS Transport Website Light" w:hAnsi="GDS Transport Website Light"/>
+                <w:sz w:val="20"/>
+                <w:szCs w:val="20"/>
+              </w:rPr>
+              <w:t xml:space="preserve">&gt;&gt; </w:t>
+            </w:r>
+          </w:p>
+          <w:p>
+            <w:pPr>
+              <w:spacing w:line="240" w:lineRule="exact"/>
+              <w:ind w:left="170"/>
+              <w:rPr>
+                <w:rFonts w:ascii="GDS Transport Website Light" w:hAnsi="GDS Transport Website Light"/>
+                <w:sz w:val="20"/>
+                <w:szCs w:val="20"/>
+              </w:rPr>
+            </w:pPr>
+            <w:r>
+              <w:rPr>
+                <w:rFonts w:ascii="GDS Transport Website Light" w:hAnsi="GDS Transport Website Light"/>
+                <w:sz w:val="20"/>
+                <w:szCs w:val="20"/>
+              </w:rPr>
+              <w:t>&lt;&lt;cs_{partyAddressAddressLine</w:t>
+            </w:r>
+            <w:proofErr w:type="gramStart"/>
+            <w:r>
+              <w:rPr>
+                <w:rFonts w:ascii="GDS Transport Website Light" w:hAnsi="GDS Transport Website Light"/>
+                <w:sz w:val="20"/>
+                <w:szCs w:val="20"/>
+              </w:rPr>
+              <w:t>1!=</w:t>
+            </w:r>
+            <w:proofErr w:type="gramEnd"/>
+            <w:r>
+              <w:rPr>
+                <w:rFonts w:ascii="GDS Transport Website Light" w:hAnsi="GDS Transport Website Light"/>
+                <w:sz w:val="20"/>
+                <w:szCs w:val="20"/>
+              </w:rPr>
+              <w:t>null}&gt;&gt;</w:t>
+            </w:r>
+          </w:p>
+          <w:p>
+            <w:pPr>
+              <w:spacing w:line="240" w:lineRule="exact"/>
+              <w:ind w:left="170"/>
+              <w:rPr>
+                <w:rFonts w:ascii="GDS Transport Website Light" w:hAnsi="GDS Transport Website Light"/>
+                <w:sz w:val="20"/>
+                <w:szCs w:val="20"/>
+              </w:rPr>
+            </w:pPr>
+            <w:r>
+              <w:rPr>
+                <w:rFonts w:ascii="GDS Transport Website Light" w:hAnsi="GDS Transport Website Light"/>
+                <w:sz w:val="20"/>
+                <w:szCs w:val="20"/>
+              </w:rPr>
+              <w:t>&lt;&lt; partyAddressAddressLine1&gt;&gt;</w:t>
+            </w:r>
+          </w:p>
+          <w:p>
+            <w:pPr>
+              <w:spacing w:line="240" w:lineRule="exact"/>
+              <w:ind w:left="170"/>
+              <w:rPr>
+                <w:rFonts w:ascii="GDS Transport Website Light" w:hAnsi="GDS Transport Website Light"/>
+                <w:sz w:val="20"/>
+                <w:szCs w:val="20"/>
+              </w:rPr>
+            </w:pPr>
+            <w:r>
+              <w:rPr>
+                <w:rFonts w:ascii="GDS Transport Website Light" w:hAnsi="GDS Transport Website Light"/>
+                <w:sz w:val="20"/>
+                <w:szCs w:val="20"/>
+              </w:rPr>
+              <w:t>&lt;&lt;es_&gt;&gt;&lt;&lt;cs</w:t>
+            </w:r>
+            <w:proofErr w:type="gramStart"/>
+            <w:r>
+              <w:rPr>
+                <w:rFonts w:ascii="GDS Transport Website Light" w:hAnsi="GDS Transport Website Light"/>
+                <w:sz w:val="20"/>
+                <w:szCs w:val="20"/>
+              </w:rPr>
+              <w:t>_{ partyAddressAddressLine</w:t>
+            </w:r>
+            <w:proofErr w:type="gramEnd"/>
+            <w:r>
+              <w:rPr>
+                <w:rFonts w:ascii="GDS Transport Website Light" w:hAnsi="GDS Transport Website Light"/>
+                <w:sz w:val="20"/>
+                <w:szCs w:val="20"/>
+              </w:rPr>
+              <w:t>2!=null}&gt;&gt;</w:t>
+            </w:r>
+          </w:p>
+          <w:p>
+            <w:pPr>
+              <w:spacing w:line="240" w:lineRule="exact"/>
+              <w:ind w:left="170"/>
+              <w:rPr>
+                <w:rFonts w:ascii="GDS Transport Website Light" w:hAnsi="GDS Transport Website Light"/>
+                <w:sz w:val="20"/>
+                <w:szCs w:val="20"/>
+              </w:rPr>
+            </w:pPr>
+            <w:r>
+              <w:rPr>
+                <w:rFonts w:ascii="GDS Transport Website Light" w:hAnsi="GDS Transport Website Light"/>
+                <w:sz w:val="20"/>
+                <w:szCs w:val="20"/>
+              </w:rPr>
+              <w:t>&lt;&lt; partyAddressAddressLine2&gt;&gt;</w:t>
+            </w:r>
+          </w:p>
+          <w:p>
+            <w:pPr>
+              <w:spacing w:line="240" w:lineRule="exact"/>
+              <w:ind w:left="170"/>
+              <w:rPr>
+                <w:rFonts w:ascii="GDS Transport Website Light" w:hAnsi="GDS Transport Website Light"/>
+                <w:sz w:val="20"/>
+                <w:szCs w:val="20"/>
+              </w:rPr>
+            </w:pPr>
+            <w:r>
+              <w:rPr>
+                <w:rFonts w:ascii="GDS Transport Website Light" w:hAnsi="GDS Transport Website Light"/>
+                <w:sz w:val="20"/>
+                <w:szCs w:val="20"/>
+              </w:rPr>
+              <w:t>&lt;&lt;es_&gt;&gt;&lt;&lt;cs</w:t>
+            </w:r>
+            <w:proofErr w:type="gramStart"/>
+            <w:r>
+              <w:rPr>
+                <w:rFonts w:ascii="GDS Transport Website Light" w:hAnsi="GDS Transport Website Light"/>
+                <w:sz w:val="20"/>
+                <w:szCs w:val="20"/>
+              </w:rPr>
+              <w:t>_{ partyAddressAddressLine</w:t>
+            </w:r>
+            <w:proofErr w:type="gramEnd"/>
+            <w:r>
+              <w:rPr>
+                <w:rFonts w:ascii="GDS Transport Website Light" w:hAnsi="GDS Transport Website Light"/>
+                <w:sz w:val="20"/>
+                <w:szCs w:val="20"/>
+              </w:rPr>
+              <w:t>3!= null}&gt;&gt;</w:t>
+            </w:r>
+          </w:p>
+          <w:p>
+            <w:pPr>
+              <w:spacing w:line="240" w:lineRule="exact"/>
+              <w:ind w:left="170"/>
+              <w:rPr>
+                <w:rFonts w:ascii="GDS Transport Website Light" w:hAnsi="GDS Transport Website Light"/>
+                <w:sz w:val="20"/>
+                <w:szCs w:val="20"/>
+              </w:rPr>
+            </w:pPr>
+            <w:r>
+              <w:rPr>
+                <w:rFonts w:ascii="GDS Transport Website Light" w:hAnsi="GDS Transport Website Light"/>
+                <w:sz w:val="20"/>
+                <w:szCs w:val="20"/>
+              </w:rPr>
+              <w:t>&lt;&lt; partyAddres</w:t>
+            </w:r>
+            <w:r>
+              <w:rPr>
+                <w:rFonts w:ascii="GDS Transport Website Light" w:hAnsi="GDS Transport Website Light"/>
+                <w:sz w:val="20"/>
+                <w:szCs w:val="20"/>
+              </w:rPr>
+              <w:t>s</w:t>
+            </w:r>
+            <w:r>
+              <w:rPr>
+                <w:rFonts w:ascii="GDS Transport Website Light" w:hAnsi="GDS Transport Website Light"/>
+                <w:sz w:val="20"/>
+                <w:szCs w:val="20"/>
+              </w:rPr>
+              <w:t>AddressLine3&gt;&gt;</w:t>
+            </w:r>
+          </w:p>
+          <w:p>
+            <w:pPr>
+              <w:spacing w:line="240" w:lineRule="exact"/>
+              <w:ind w:left="170"/>
+              <w:rPr>
+                <w:rFonts w:ascii="GDS Transport Website Light" w:hAnsi="GDS Transport Website Light"/>
+                <w:sz w:val="20"/>
+                <w:szCs w:val="20"/>
+              </w:rPr>
+            </w:pPr>
+            <w:r>
+              <w:rPr>
+                <w:rFonts w:ascii="GDS Transport Website Light" w:hAnsi="GDS Transport Website Light"/>
+                <w:sz w:val="20"/>
+                <w:szCs w:val="20"/>
+              </w:rPr>
+              <w:t>&lt;&lt;es_&gt;&gt;&lt;&lt;cs</w:t>
+            </w:r>
+            <w:proofErr w:type="gramStart"/>
+            <w:r>
+              <w:rPr>
+                <w:rFonts w:ascii="GDS Transport Website Light" w:hAnsi="GDS Transport Website Light"/>
+                <w:sz w:val="20"/>
+                <w:szCs w:val="20"/>
+              </w:rPr>
+              <w:t xml:space="preserve">_{ </w:t>
+            </w:r>
+            <w:proofErr w:type="spellStart"/>
+            <w:r>
+              <w:rPr>
+                <w:rFonts w:ascii="GDS Transport Website Light" w:hAnsi="GDS Transport Website Light"/>
+                <w:sz w:val="20"/>
+                <w:szCs w:val="20"/>
+              </w:rPr>
+              <w:t>partyAddressPostTown</w:t>
+            </w:r>
+            <w:proofErr w:type="spellEnd"/>
+            <w:proofErr w:type="gramEnd"/>
+            <w:r>
+              <w:rPr>
+                <w:rFonts w:ascii="GDS Transport Website Light" w:hAnsi="GDS Transport Website Light"/>
+                <w:sz w:val="20"/>
+                <w:szCs w:val="20"/>
+              </w:rPr>
+              <w:t>!= null}&gt;&gt;</w:t>
+            </w:r>
+          </w:p>
+          <w:p>
+            <w:pPr>
+              <w:spacing w:line="240" w:lineRule="exact"/>
+              <w:ind w:left="170"/>
+              <w:rPr>
+                <w:rFonts w:ascii="GDS Transport Website Light" w:hAnsi="GDS Transport Website Light"/>
+                <w:sz w:val="20"/>
+                <w:szCs w:val="20"/>
+              </w:rPr>
+            </w:pPr>
+            <w:r>
+              <w:rPr>
+                <w:rFonts w:ascii="GDS Transport Website Light" w:hAnsi="GDS Transport Website Light"/>
+                <w:sz w:val="20"/>
+                <w:szCs w:val="20"/>
+              </w:rPr>
+              <w:t>&lt;&lt; partyAddressPostTown&gt;&gt;</w:t>
+            </w:r>
+          </w:p>
+          <w:p>
+            <w:pPr>
+              <w:spacing w:line="240" w:lineRule="exact"/>
+              <w:ind w:left="170"/>
+              <w:rPr>
+                <w:rFonts w:ascii="GDS Transport Website Light" w:hAnsi="GDS Transport Website Light"/>
+                <w:sz w:val="20"/>
+                <w:szCs w:val="20"/>
+              </w:rPr>
+            </w:pPr>
+            <w:r>
+              <w:rPr>
+                <w:rFonts w:ascii="GDS Transport Website Light" w:hAnsi="GDS Transport Website Light"/>
+                <w:sz w:val="20"/>
+                <w:szCs w:val="20"/>
+              </w:rPr>
+              <w:t>&lt;&lt;es_&gt;&gt;&lt;&lt;cs</w:t>
+            </w:r>
+            <w:proofErr w:type="gramStart"/>
+            <w:r>
+              <w:rPr>
+                <w:rFonts w:ascii="GDS Transport Website Light" w:hAnsi="GDS Transport Website Light"/>
+                <w:sz w:val="20"/>
+                <w:szCs w:val="20"/>
+              </w:rPr>
+              <w:t xml:space="preserve">_{ </w:t>
+            </w:r>
+            <w:proofErr w:type="spellStart"/>
+            <w:r>
+              <w:rPr>
+                <w:rFonts w:ascii="GDS Transport Website Light" w:hAnsi="GDS Transport Website Light"/>
+                <w:sz w:val="20"/>
+                <w:szCs w:val="20"/>
+              </w:rPr>
+              <w:t>partyAddressPostCode</w:t>
+            </w:r>
+            <w:proofErr w:type="spellEnd"/>
+            <w:proofErr w:type="gramEnd"/>
+            <w:r>
+              <w:rPr>
+                <w:rFonts w:ascii="GDS Transport Website Light" w:hAnsi="GDS Transport Website Light"/>
+                <w:sz w:val="20"/>
+                <w:szCs w:val="20"/>
+              </w:rPr>
+              <w:t>!=null}&gt;&gt;</w:t>
+            </w:r>
+          </w:p>
+          <w:p>
+            <w:pPr>
+              <w:spacing w:line="240" w:lineRule="exact"/>
+              <w:ind w:left="170"/>
+              <w:rPr>
+                <w:rFonts w:ascii="GDS Transport Website Light" w:hAnsi="GDS Transport Website Light"/>
+                <w:sz w:val="20"/>
+                <w:szCs w:val="20"/>
+              </w:rPr>
+            </w:pPr>
+            <w:r>
+              <w:rPr>
+                <w:rFonts w:ascii="GDS Transport Website Light" w:hAnsi="GDS Transport Website Light"/>
+                <w:sz w:val="20"/>
+                <w:szCs w:val="20"/>
+              </w:rPr>
+              <w:t xml:space="preserve">&lt;&lt; </w:t>
+            </w:r>
+            <w:proofErr w:type="spellStart"/>
+            <w:r>
+              <w:rPr>
+                <w:rFonts w:ascii="GDS Transport Website Light" w:hAnsi="GDS Transport Website Light"/>
+                <w:sz w:val="20"/>
+                <w:szCs w:val="20"/>
+              </w:rPr>
+              <w:t>partyAddressPostCode</w:t>
+            </w:r>
+            <w:proofErr w:type="spellEnd"/>
+            <w:r>
+              <w:rPr>
+                <w:rFonts w:ascii="GDS Transport Website Light" w:hAnsi="GDS Transport Website Light"/>
+                <w:sz w:val="20"/>
+                <w:szCs w:val="20"/>
+              </w:rPr>
+              <w:t>&gt;&gt;</w:t>
+            </w:r>
+          </w:p>
+          <w:p>
+            <w:pPr>
+              <w:spacing w:line="240" w:lineRule="exact"/>
+              <w:ind w:left="170"/>
+              <w:rPr>
+                <w:rFonts w:ascii="GDS Transport Website Light" w:hAnsi="GDS Transport Website Light"/>
+                <w:sz w:val="20"/>
+                <w:szCs w:val="20"/>
+              </w:rPr>
+            </w:pPr>
+            <w:r>
+              <w:rPr>
+                <w:rFonts w:ascii="GDS Transport Website Light" w:hAnsi="GDS Transport Website Light"/>
+                <w:sz w:val="20"/>
+                <w:szCs w:val="20"/>
+              </w:rPr>
+              <w:t>&lt;&lt;es_&gt;&gt;</w:t>
+            </w:r>
+          </w:p>
+          <w:p>
+            <w:pPr>
+              <w:spacing w:line="240" w:lineRule="exact"/>
+              <w:ind w:left="170"/>
+              <w:rPr>
+                <w:rFonts w:ascii="GDS Transport Website Light" w:hAnsi="GDS Transport Website Light"/>
+                <w:sz w:val="20"/>
+                <w:szCs w:val="20"/>
+              </w:rPr>
+            </w:pPr>
+          </w:p>
+          <w:p>
+            <w:pPr>
+              <w:spacing w:line="240" w:lineRule="exact"/>
+              <w:ind w:left="170"/>
+              <w:rPr>
+                <w:rFonts w:ascii="GDS Transport Website Light" w:hAnsi="GDS Transport Website Light"/>
+                <w:sz w:val="20"/>
+                <w:szCs w:val="20"/>
+              </w:rPr>
+            </w:pPr>
+          </w:p>
+          <w:p>
+            <w:pPr>
+              <w:spacing w:line="240" w:lineRule="exact"/>
+              <w:ind w:left="170"/>
+              <w:rPr>
+                <w:rFonts w:ascii="GDS Transport Website Light" w:hAnsi="GDS Transport Website Light"/>
+                <w:sz w:val="20"/>
+                <w:szCs w:val="20"/>
+              </w:rPr>
+            </w:pPr>
+          </w:p>
+          <w:p>
+            <w:pPr>
+              <w:spacing w:line="240" w:lineRule="exact"/>
+              <w:rPr>
+                <w:rFonts w:ascii="GDS Transport Website Light" w:hAnsi="GDS Transport Website Light"/>
+                <w:sz w:val="20"/>
+                <w:szCs w:val="20"/>
+              </w:rPr>
+            </w:pPr>
+          </w:p>
+        </w:tc>
+        <w:tc>
+          <w:tcPr>
+            <w:tcW w:w="4654" w:type="dxa"/>
             <w:shd w:val="clear" w:color="auto" w:fill="auto"/>
           </w:tcPr>
           <w:p>
@@ -332,672 +753,60 @@
               <w:spacing w:line="276" w:lineRule="auto"/>
               <w:jc w:val="right"/>
               <w:rPr>
-                <w:rFonts w:eastAsia="Times New Roman"/>
-                <w:color w:val="000000"/>
-                <w:sz w:val="20"/>
-                <w:szCs w:val="20"/>
-              </w:rPr>
-            </w:pPr>
-          </w:p>
-        </w:tc>
-      </w:tr>
-      <w:tr>
-        <w:trPr>
-          <w:trHeight w:val="133"/>
-          <w:jc w:val="center"/>
-        </w:trPr>
-        <w:tc>
-          <w:tcPr>
-            <w:tcW w:w="6200" w:type="dxa"/>
-            <w:gridSpan w:val="2"/>
-            <w:shd w:val="clear" w:color="auto" w:fill="auto"/>
-          </w:tcPr>
-          <w:p>
-            <w:pPr>
-              <w:rPr>
-                <w:rFonts w:ascii="GDS Transport Website Light" w:hAnsi="GDS Transport Website Light"/>
-                <w:sz w:val="26"/>
-              </w:rPr>
-            </w:pPr>
-            <w:r>
-              <w:rPr>
-                <w:rFonts w:ascii="GDS Transport Website Light" w:hAnsi="GDS Transport Website Light"/>
-                <w:sz w:val="26"/>
-              </w:rPr>
-              <w:t xml:space="preserve">   &lt;&lt;</w:t>
+                <w:rFonts w:ascii="GDS Transport Website Light" w:eastAsiaTheme="minorHAnsi" w:hAnsi="GDS Transport Website Light" w:cstheme="minorBidi"/>
+                <w:sz w:val="20"/>
+                <w:szCs w:val="20"/>
+                <w:lang w:eastAsia="en-US"/>
+              </w:rPr>
+            </w:pPr>
+            <w:r>
+              <w:rPr>
+                <w:rFonts w:ascii="GDS Transport Website Light" w:eastAsiaTheme="minorHAnsi" w:hAnsi="GDS Transport Website Light" w:cstheme="minorBidi"/>
+                <w:sz w:val="20"/>
+                <w:szCs w:val="20"/>
+                <w:lang w:eastAsia="en-US"/>
+              </w:rPr>
+              <w:t>Claim number: &lt;&lt;</w:t>
             </w:r>
             <w:proofErr w:type="spellStart"/>
             <w:r>
               <w:rPr>
-                <w:rFonts w:ascii="GDS Transport Website Light" w:hAnsi="GDS Transport Website Light"/>
-                <w:sz w:val="26"/>
-              </w:rPr>
-              <w:t>partyName</w:t>
+                <w:rFonts w:ascii="GDS Transport Website Light" w:eastAsiaTheme="minorHAnsi" w:hAnsi="GDS Transport Website Light" w:cstheme="minorBidi"/>
+                <w:sz w:val="20"/>
+                <w:szCs w:val="20"/>
+                <w:lang w:eastAsia="en-US"/>
+              </w:rPr>
+              <w:t>c</w:t>
+            </w:r>
+            <w:r>
+              <w:rPr>
+                <w:rFonts w:ascii="GDS Transport Website Light" w:eastAsiaTheme="minorHAnsi" w:hAnsi="GDS Transport Website Light" w:cstheme="minorBidi"/>
+                <w:sz w:val="20"/>
+                <w:szCs w:val="20"/>
+                <w:lang w:eastAsia="en-US"/>
+              </w:rPr>
+              <w:t>ase</w:t>
+            </w:r>
+            <w:r>
+              <w:rPr>
+                <w:rFonts w:ascii="GDS Transport Website Light" w:eastAsiaTheme="minorHAnsi" w:hAnsi="GDS Transport Website Light" w:cstheme="minorBidi"/>
+                <w:sz w:val="20"/>
+                <w:szCs w:val="20"/>
+                <w:lang w:eastAsia="en-US"/>
+              </w:rPr>
+              <w:t>Number</w:t>
             </w:r>
             <w:proofErr w:type="spellEnd"/>
             <w:r>
               <w:rPr>
-                <w:rFonts w:ascii="GDS Transport Website Light" w:hAnsi="GDS Transport Website Light"/>
-                <w:sz w:val="26"/>
-              </w:rPr>
-              <w:t xml:space="preserve">&gt;&gt; </w:t>
-            </w:r>
-          </w:p>
-          <w:p>
-            <w:pPr>
-              <w:ind w:left="170"/>
-              <w:rPr>
-                <w:rFonts w:ascii="GDS Transport Website Light" w:hAnsi="GDS Transport Website Light"/>
-                <w:sz w:val="26"/>
-              </w:rPr>
-            </w:pPr>
-            <w:r>
-              <w:rPr>
-                <w:rFonts w:ascii="GDS Transport Website Light" w:hAnsi="GDS Transport Website Light"/>
-                <w:sz w:val="26"/>
-              </w:rPr>
-              <w:t>&lt;&lt;cs_{partyAddressAddressLine</w:t>
-            </w:r>
-            <w:proofErr w:type="gramStart"/>
-            <w:r>
-              <w:rPr>
-                <w:rFonts w:ascii="GDS Transport Website Light" w:hAnsi="GDS Transport Website Light"/>
-                <w:sz w:val="26"/>
-              </w:rPr>
-              <w:t>1!=</w:t>
-            </w:r>
-            <w:proofErr w:type="gramEnd"/>
-            <w:r>
-              <w:rPr>
-                <w:rFonts w:ascii="GDS Transport Website Light" w:hAnsi="GDS Transport Website Light"/>
-                <w:sz w:val="26"/>
-              </w:rPr>
-              <w:t>null}&gt;&gt;</w:t>
-            </w:r>
-          </w:p>
-          <w:p>
-            <w:pPr>
-              <w:ind w:left="170"/>
-              <w:rPr>
-                <w:rFonts w:ascii="GDS Transport Website Light" w:hAnsi="GDS Transport Website Light"/>
-                <w:sz w:val="26"/>
-              </w:rPr>
-            </w:pPr>
-            <w:r>
-              <w:rPr>
-                <w:rFonts w:ascii="GDS Transport Website Light" w:hAnsi="GDS Transport Website Light"/>
-                <w:sz w:val="26"/>
-              </w:rPr>
-              <w:t>&lt;&lt; partyAddressAddressLine1&gt;&gt;</w:t>
-            </w:r>
-          </w:p>
-          <w:p>
-            <w:pPr>
-              <w:ind w:left="170"/>
-              <w:rPr>
-                <w:rFonts w:ascii="GDS Transport Website Light" w:hAnsi="GDS Transport Website Light"/>
-                <w:sz w:val="26"/>
-              </w:rPr>
-            </w:pPr>
-            <w:r>
-              <w:rPr>
-                <w:rFonts w:ascii="GDS Transport Website Light" w:hAnsi="GDS Transport Website Light"/>
-                <w:sz w:val="26"/>
-              </w:rPr>
-              <w:t>&lt;&lt;es_&gt;&gt;&lt;&lt;cs</w:t>
-            </w:r>
-            <w:proofErr w:type="gramStart"/>
-            <w:r>
-              <w:rPr>
-                <w:rFonts w:ascii="GDS Transport Website Light" w:hAnsi="GDS Transport Website Light"/>
-                <w:sz w:val="26"/>
-              </w:rPr>
-              <w:t>_{ partyAddressAddressLine</w:t>
-            </w:r>
-            <w:proofErr w:type="gramEnd"/>
-            <w:r>
-              <w:rPr>
-                <w:rFonts w:ascii="GDS Transport Website Light" w:hAnsi="GDS Transport Website Light"/>
-                <w:sz w:val="26"/>
-              </w:rPr>
-              <w:t>2!=null}&gt;&gt;</w:t>
-            </w:r>
-          </w:p>
-          <w:p>
-            <w:pPr>
-              <w:ind w:left="170"/>
-              <w:rPr>
-                <w:rFonts w:ascii="GDS Transport Website Light" w:hAnsi="GDS Transport Website Light"/>
-                <w:sz w:val="26"/>
-              </w:rPr>
-            </w:pPr>
-            <w:r>
-              <w:rPr>
-                <w:rFonts w:ascii="GDS Transport Website Light" w:hAnsi="GDS Transport Website Light"/>
-                <w:sz w:val="26"/>
-              </w:rPr>
-              <w:t>&lt;&lt; partyAddressAddressLine2&gt;&gt;</w:t>
-            </w:r>
-          </w:p>
-          <w:p>
-            <w:pPr>
-              <w:ind w:left="170"/>
-              <w:rPr>
-                <w:rFonts w:ascii="GDS Transport Website Light" w:hAnsi="GDS Transport Website Light"/>
-                <w:sz w:val="26"/>
-              </w:rPr>
-            </w:pPr>
-            <w:r>
-              <w:rPr>
-                <w:rFonts w:ascii="GDS Transport Website Light" w:hAnsi="GDS Transport Website Light"/>
-                <w:sz w:val="26"/>
-              </w:rPr>
-              <w:t>&lt;&lt;es_&gt;&gt;&lt;&lt;cs</w:t>
-            </w:r>
-            <w:proofErr w:type="gramStart"/>
-            <w:r>
-              <w:rPr>
-                <w:rFonts w:ascii="GDS Transport Website Light" w:hAnsi="GDS Transport Website Light"/>
-                <w:sz w:val="26"/>
-              </w:rPr>
-              <w:t>_{ partyAddressAddressLine</w:t>
-            </w:r>
-            <w:proofErr w:type="gramEnd"/>
-            <w:r>
-              <w:rPr>
-                <w:rFonts w:ascii="GDS Transport Website Light" w:hAnsi="GDS Transport Website Light"/>
-                <w:sz w:val="26"/>
-              </w:rPr>
-              <w:t>3!= null}&gt;&gt;</w:t>
-            </w:r>
-          </w:p>
-          <w:p>
-            <w:pPr>
-              <w:ind w:left="170"/>
-              <w:rPr>
-                <w:rFonts w:ascii="GDS Transport Website Light" w:hAnsi="GDS Transport Website Light"/>
-                <w:sz w:val="26"/>
-              </w:rPr>
-            </w:pPr>
-            <w:r>
-              <w:rPr>
-                <w:rFonts w:ascii="GDS Transport Website Light" w:hAnsi="GDS Transport Website Light"/>
-                <w:sz w:val="26"/>
-              </w:rPr>
-              <w:t xml:space="preserve">&lt;&lt; </w:t>
-            </w:r>
-            <w:r>
-              <w:rPr>
-                <w:rFonts w:ascii="GDS Transport Website Light" w:hAnsi="GDS Transport Website Light"/>
-                <w:sz w:val="26"/>
-              </w:rPr>
-              <w:t>partyAddressAddressLine3</w:t>
-            </w:r>
-            <w:r>
-              <w:rPr>
-                <w:rFonts w:ascii="GDS Transport Website Light" w:hAnsi="GDS Transport Website Light"/>
-                <w:sz w:val="26"/>
+                <w:rFonts w:ascii="GDS Transport Website Light" w:eastAsiaTheme="minorHAnsi" w:hAnsi="GDS Transport Website Light" w:cstheme="minorBidi"/>
+                <w:sz w:val="20"/>
+                <w:szCs w:val="20"/>
+                <w:lang w:eastAsia="en-US"/>
               </w:rPr>
               <w:t>&gt;&gt;</w:t>
             </w:r>
           </w:p>
-          <w:p>
-            <w:pPr>
-              <w:ind w:left="170"/>
-              <w:rPr>
-                <w:rFonts w:ascii="GDS Transport Website Light" w:hAnsi="GDS Transport Website Light"/>
-                <w:sz w:val="26"/>
-              </w:rPr>
-            </w:pPr>
-            <w:r>
-              <w:rPr>
-                <w:rFonts w:ascii="GDS Transport Website Light" w:hAnsi="GDS Transport Website Light"/>
-                <w:sz w:val="26"/>
-              </w:rPr>
-              <w:t>&lt;&lt;es_&gt;&gt;&lt;&lt;cs</w:t>
-            </w:r>
-            <w:proofErr w:type="gramStart"/>
-            <w:r>
-              <w:rPr>
-                <w:rFonts w:ascii="GDS Transport Website Light" w:hAnsi="GDS Transport Website Light"/>
-                <w:sz w:val="26"/>
-              </w:rPr>
-              <w:t xml:space="preserve">_{ </w:t>
-            </w:r>
-            <w:proofErr w:type="spellStart"/>
-            <w:r>
-              <w:rPr>
-                <w:rFonts w:ascii="GDS Transport Website Light" w:hAnsi="GDS Transport Website Light"/>
-                <w:sz w:val="26"/>
-              </w:rPr>
-              <w:t>partyAddressPostTown</w:t>
-            </w:r>
-            <w:proofErr w:type="spellEnd"/>
-            <w:proofErr w:type="gramEnd"/>
-            <w:r>
-              <w:rPr>
-                <w:rFonts w:ascii="GDS Transport Website Light" w:hAnsi="GDS Transport Website Light"/>
-                <w:sz w:val="26"/>
-              </w:rPr>
-              <w:t>!= null}&gt;&gt;</w:t>
-            </w:r>
-          </w:p>
-          <w:p>
-            <w:pPr>
-              <w:ind w:left="170"/>
-              <w:rPr>
-                <w:rFonts w:ascii="GDS Transport Website Light" w:hAnsi="GDS Transport Website Light"/>
-                <w:sz w:val="26"/>
-              </w:rPr>
-            </w:pPr>
-            <w:r>
-              <w:rPr>
-                <w:rFonts w:ascii="GDS Transport Website Light" w:hAnsi="GDS Transport Website Light"/>
-                <w:sz w:val="26"/>
-              </w:rPr>
-              <w:t xml:space="preserve">&lt;&lt; </w:t>
-            </w:r>
-            <w:proofErr w:type="spellStart"/>
-            <w:r>
-              <w:rPr>
-                <w:rFonts w:ascii="GDS Transport Website Light" w:hAnsi="GDS Transport Website Light"/>
-                <w:sz w:val="26"/>
-              </w:rPr>
-              <w:t>partyAddressPostTown</w:t>
-            </w:r>
-            <w:proofErr w:type="spellEnd"/>
-            <w:r>
-              <w:rPr>
-                <w:rFonts w:ascii="GDS Transport Website Light" w:hAnsi="GDS Transport Website Light"/>
-                <w:sz w:val="26"/>
-              </w:rPr>
-              <w:t>&gt;&gt;</w:t>
-            </w:r>
-          </w:p>
-          <w:p>
-            <w:pPr>
-              <w:ind w:left="170"/>
-              <w:rPr>
-                <w:rFonts w:ascii="GDS Transport Website Light" w:hAnsi="GDS Transport Website Light"/>
-                <w:sz w:val="26"/>
-              </w:rPr>
-            </w:pPr>
-            <w:r>
-              <w:rPr>
-                <w:rFonts w:ascii="GDS Transport Website Light" w:hAnsi="GDS Transport Website Light"/>
-                <w:sz w:val="26"/>
-              </w:rPr>
-              <w:t>&lt;&lt;es_&gt;&gt;&lt;&lt;cs</w:t>
-            </w:r>
-            <w:proofErr w:type="gramStart"/>
-            <w:r>
-              <w:rPr>
-                <w:rFonts w:ascii="GDS Transport Website Light" w:hAnsi="GDS Transport Website Light"/>
-                <w:sz w:val="26"/>
-              </w:rPr>
-              <w:t xml:space="preserve">_{ </w:t>
-            </w:r>
-            <w:proofErr w:type="spellStart"/>
-            <w:r>
-              <w:rPr>
-                <w:rFonts w:ascii="GDS Transport Website Light" w:hAnsi="GDS Transport Website Light"/>
-                <w:sz w:val="26"/>
-              </w:rPr>
-              <w:t>partyAddressPostCode</w:t>
-            </w:r>
-            <w:proofErr w:type="spellEnd"/>
-            <w:proofErr w:type="gramEnd"/>
-            <w:r>
-              <w:rPr>
-                <w:rFonts w:ascii="GDS Transport Website Light" w:hAnsi="GDS Transport Website Light"/>
-                <w:sz w:val="26"/>
-              </w:rPr>
-              <w:t>!=null}&gt;&gt;</w:t>
-            </w:r>
-          </w:p>
-          <w:p>
-            <w:pPr>
-              <w:ind w:left="170"/>
-              <w:rPr>
-                <w:rFonts w:ascii="GDS Transport Website Light" w:hAnsi="GDS Transport Website Light"/>
-                <w:sz w:val="26"/>
-              </w:rPr>
-            </w:pPr>
-            <w:r>
-              <w:rPr>
-                <w:rFonts w:ascii="GDS Transport Website Light" w:hAnsi="GDS Transport Website Light"/>
-                <w:sz w:val="26"/>
-              </w:rPr>
-              <w:t xml:space="preserve">&lt;&lt; </w:t>
-            </w:r>
-            <w:proofErr w:type="spellStart"/>
-            <w:r>
-              <w:rPr>
-                <w:rFonts w:ascii="GDS Transport Website Light" w:hAnsi="GDS Transport Website Light"/>
-                <w:sz w:val="26"/>
-              </w:rPr>
-              <w:t>partyAddressPostCode</w:t>
-            </w:r>
-            <w:proofErr w:type="spellEnd"/>
-            <w:r>
-              <w:rPr>
-                <w:rFonts w:ascii="GDS Transport Website Light" w:hAnsi="GDS Transport Website Light"/>
-                <w:sz w:val="26"/>
-              </w:rPr>
-              <w:t>&gt;&gt;</w:t>
-            </w:r>
-          </w:p>
-          <w:p>
-            <w:pPr>
-              <w:ind w:left="170"/>
-              <w:rPr>
-                <w:rFonts w:ascii="GDS Transport Website Light" w:hAnsi="GDS Transport Website Light"/>
-                <w:sz w:val="26"/>
-              </w:rPr>
-            </w:pPr>
-            <w:r>
-              <w:rPr>
-                <w:rFonts w:ascii="GDS Transport Website Light" w:hAnsi="GDS Transport Website Light"/>
-                <w:sz w:val="26"/>
-              </w:rPr>
-              <w:t>&lt;&lt;es_&gt;&gt;</w:t>
-            </w:r>
-          </w:p>
-          <w:p>
-            <w:pPr>
-              <w:ind w:left="170"/>
-              <w:rPr>
-                <w:rFonts w:ascii="GDS Transport Website Light" w:hAnsi="GDS Transport Website Light"/>
-                <w:sz w:val="26"/>
-              </w:rPr>
-            </w:pPr>
-          </w:p>
-          <w:p>
-            <w:pPr>
-              <w:ind w:left="170"/>
-              <w:rPr>
-                <w:rFonts w:ascii="GDS Transport Website Light" w:hAnsi="GDS Transport Website Light"/>
-                <w:sz w:val="26"/>
-              </w:rPr>
-            </w:pPr>
-          </w:p>
-          <w:p>
-            <w:pPr>
-              <w:ind w:left="170"/>
-              <w:rPr>
-                <w:rFonts w:ascii="GDS Transport Website Light" w:hAnsi="GDS Transport Website Light"/>
-                <w:sz w:val="26"/>
-              </w:rPr>
-            </w:pPr>
-          </w:p>
-          <w:p>
-            <w:pPr>
-              <w:ind w:left="170"/>
-              <w:rPr>
-                <w:rFonts w:ascii="GDS Transport Website Light" w:hAnsi="GDS Transport Website Light"/>
-                <w:sz w:val="26"/>
-              </w:rPr>
-            </w:pPr>
-          </w:p>
-          <w:p>
-            <w:pPr>
-              <w:ind w:left="170"/>
-              <w:rPr>
-                <w:rFonts w:ascii="GDS Transport Website Light" w:hAnsi="GDS Transport Website Light"/>
-                <w:sz w:val="26"/>
-              </w:rPr>
-            </w:pPr>
-          </w:p>
-          <w:p>
-            <w:pPr>
-              <w:ind w:left="170"/>
-              <w:rPr>
-                <w:rFonts w:ascii="GDS Transport Website Light" w:hAnsi="GDS Transport Website Light"/>
-                <w:sz w:val="26"/>
-              </w:rPr>
-            </w:pPr>
-          </w:p>
-          <w:p>
-            <w:pPr>
-              <w:ind w:left="170"/>
-              <w:rPr>
-                <w:rFonts w:ascii="GDS Transport Website Light" w:hAnsi="GDS Transport Website Light"/>
-                <w:sz w:val="26"/>
-              </w:rPr>
-            </w:pPr>
-          </w:p>
-          <w:p>
-            <w:pPr>
-              <w:ind w:left="170"/>
-              <w:rPr>
-                <w:rFonts w:ascii="GDS Transport Website Light" w:hAnsi="GDS Transport Website Light"/>
-                <w:sz w:val="26"/>
-              </w:rPr>
-            </w:pPr>
-          </w:p>
-          <w:p>
-            <w:pPr>
-              <w:ind w:left="170"/>
-              <w:rPr>
-                <w:rFonts w:ascii="GDS Transport Website Light" w:hAnsi="GDS Transport Website Light"/>
-                <w:sz w:val="26"/>
-              </w:rPr>
-            </w:pPr>
-          </w:p>
-          <w:p>
-            <w:pPr>
-              <w:ind w:left="170"/>
-              <w:rPr>
-                <w:rFonts w:ascii="GDS Transport Website Light" w:hAnsi="GDS Transport Website Light"/>
-                <w:sz w:val="26"/>
-              </w:rPr>
-            </w:pPr>
-          </w:p>
-          <w:p>
-            <w:pPr>
-              <w:ind w:left="170"/>
-              <w:rPr>
-                <w:rFonts w:ascii="GDS Transport Website Light" w:hAnsi="GDS Transport Website Light"/>
-                <w:sz w:val="26"/>
-              </w:rPr>
-            </w:pPr>
-          </w:p>
-          <w:p>
-            <w:pPr>
-              <w:ind w:left="170"/>
-              <w:rPr>
-                <w:rFonts w:ascii="GDS Transport Website Light" w:hAnsi="GDS Transport Website Light"/>
-                <w:sz w:val="26"/>
-              </w:rPr>
-            </w:pPr>
-          </w:p>
-          <w:p>
-            <w:pPr>
-              <w:rPr>
-                <w:rFonts w:ascii="GDS Transport Website Light" w:hAnsi="GDS Transport Website Light"/>
-                <w:sz w:val="26"/>
-              </w:rPr>
-            </w:pPr>
-          </w:p>
-          <w:p>
-            <w:pPr>
-              <w:rPr>
-                <w:rFonts w:ascii="GDS Transport Website Light" w:hAnsi="GDS Transport Website Light"/>
-                <w:sz w:val="26"/>
-              </w:rPr>
-            </w:pPr>
-          </w:p>
-          <w:p>
-            <w:pPr>
-              <w:rPr>
-                <w:rFonts w:ascii="GDS Transport Website Light" w:hAnsi="GDS Transport Website Light"/>
-                <w:sz w:val="26"/>
-              </w:rPr>
-            </w:pPr>
-          </w:p>
-          <w:p>
-            <w:pPr>
-              <w:rPr>
-                <w:rFonts w:ascii="GDS Transport Website Light" w:hAnsi="GDS Transport Website Light"/>
-                <w:sz w:val="26"/>
-              </w:rPr>
-            </w:pPr>
-          </w:p>
-          <w:p>
-            <w:pPr>
-              <w:rPr>
-                <w:rFonts w:ascii="GDS Transport Website Light" w:hAnsi="GDS Transport Website Light"/>
-                <w:sz w:val="26"/>
-              </w:rPr>
-            </w:pPr>
-          </w:p>
-          <w:p>
-            <w:pPr>
-              <w:rPr>
-                <w:rFonts w:ascii="GDS Transport Website Light" w:hAnsi="GDS Transport Website Light"/>
-                <w:sz w:val="26"/>
-              </w:rPr>
-            </w:pPr>
-          </w:p>
-          <w:p>
-            <w:pPr>
-              <w:rPr>
-                <w:rFonts w:ascii="GDS Transport Website Light" w:hAnsi="GDS Transport Website Light"/>
-                <w:sz w:val="26"/>
-              </w:rPr>
-            </w:pPr>
-          </w:p>
-          <w:p>
-            <w:pPr>
-              <w:rPr>
-                <w:rFonts w:ascii="GDS Transport Website Light" w:hAnsi="GDS Transport Website Light"/>
-                <w:sz w:val="26"/>
-              </w:rPr>
-            </w:pPr>
-          </w:p>
-          <w:p>
-            <w:pPr>
-              <w:ind w:left="170"/>
-              <w:rPr>
-                <w:rFonts w:ascii="GDS Transport Website Light" w:hAnsi="GDS Transport Website Light"/>
-                <w:sz w:val="26"/>
-              </w:rPr>
-            </w:pPr>
-          </w:p>
-          <w:p>
-            <w:pPr>
-              <w:ind w:left="170"/>
-              <w:rPr>
-                <w:rFonts w:ascii="GDS Transport Website Light" w:hAnsi="GDS Transport Website Light"/>
-                <w:sz w:val="26"/>
-              </w:rPr>
-            </w:pPr>
-          </w:p>
-          <w:p>
-            <w:pPr>
-              <w:ind w:left="170"/>
-              <w:rPr>
-                <w:rFonts w:ascii="GDS Transport Website Light" w:hAnsi="GDS Transport Website Light"/>
-                <w:sz w:val="26"/>
-              </w:rPr>
-            </w:pPr>
-          </w:p>
-          <w:p>
-            <w:pPr>
-              <w:ind w:left="170"/>
-              <w:rPr>
-                <w:rFonts w:ascii="GDS Transport Website Light" w:hAnsi="GDS Transport Website Light"/>
-                <w:sz w:val="26"/>
-              </w:rPr>
-            </w:pPr>
-          </w:p>
-          <w:p>
-            <w:pPr>
-              <w:ind w:left="170"/>
-              <w:rPr>
-                <w:rFonts w:ascii="GDS Transport Website Light" w:hAnsi="GDS Transport Website Light"/>
-                <w:sz w:val="26"/>
-              </w:rPr>
-            </w:pPr>
-          </w:p>
-          <w:p>
-            <w:pPr>
-              <w:ind w:left="170"/>
-              <w:rPr>
-                <w:rFonts w:ascii="GDS Transport Website Light" w:hAnsi="GDS Transport Website Light"/>
-                <w:sz w:val="26"/>
-              </w:rPr>
-            </w:pPr>
-          </w:p>
-          <w:p>
-            <w:pPr>
-              <w:ind w:left="170"/>
-              <w:rPr>
-                <w:rFonts w:ascii="GDS Transport Website Light" w:hAnsi="GDS Transport Website Light"/>
-                <w:sz w:val="26"/>
-              </w:rPr>
-            </w:pPr>
-          </w:p>
-          <w:p>
-            <w:pPr>
-              <w:ind w:left="170"/>
-              <w:rPr>
-                <w:rFonts w:ascii="GDS Transport Website Light" w:hAnsi="GDS Transport Website Light"/>
-                <w:sz w:val="26"/>
-              </w:rPr>
-            </w:pPr>
-          </w:p>
-          <w:p>
-            <w:pPr>
-              <w:ind w:left="170"/>
-              <w:rPr>
-                <w:rFonts w:ascii="GDS Transport Website Light" w:hAnsi="GDS Transport Website Light"/>
-                <w:sz w:val="26"/>
-              </w:rPr>
-            </w:pPr>
-          </w:p>
-          <w:p>
-            <w:pPr>
-              <w:ind w:left="170"/>
-              <w:rPr>
-                <w:rFonts w:ascii="GDS Transport Website Light" w:hAnsi="GDS Transport Website Light"/>
-                <w:sz w:val="26"/>
-              </w:rPr>
-            </w:pPr>
-          </w:p>
-          <w:p>
-            <w:pPr>
-              <w:ind w:left="170"/>
-              <w:rPr>
-                <w:rFonts w:ascii="GDS Transport Website Light" w:hAnsi="GDS Transport Website Light"/>
-                <w:sz w:val="26"/>
-              </w:rPr>
-            </w:pPr>
-          </w:p>
-          <w:p>
-            <w:pPr>
-              <w:ind w:left="170"/>
-              <w:rPr>
-                <w:rFonts w:ascii="GDS Transport Website Light" w:hAnsi="GDS Transport Website Light"/>
-                <w:sz w:val="26"/>
-              </w:rPr>
-            </w:pPr>
-          </w:p>
-          <w:p>
-            <w:pPr>
-              <w:rPr>
-                <w:rFonts w:ascii="GDS Transport Website Light" w:hAnsi="GDS Transport Website Light"/>
-                <w:sz w:val="26"/>
-              </w:rPr>
-            </w:pPr>
-          </w:p>
-        </w:tc>
-        <w:tc>
-          <w:tcPr>
-            <w:tcW w:w="3303" w:type="dxa"/>
-            <w:gridSpan w:val="3"/>
-            <w:shd w:val="clear" w:color="auto" w:fill="auto"/>
-          </w:tcPr>
           <w:p>
             <w:pPr>
               <w:pStyle w:val="NoSpacing"/>
@@ -1013,60 +822,8 @@
             <w:r>
               <w:rPr>
                 <w:rFonts w:ascii="GDS Transport Website Light" w:eastAsiaTheme="minorHAnsi" w:hAnsi="GDS Transport Website Light" w:cstheme="minorBidi"/>
-                <w:sz w:val="26"/>
-                <w:szCs w:val="24"/>
-                <w:lang w:eastAsia="en-US"/>
-              </w:rPr>
-              <w:lastRenderedPageBreak/>
-              <w:t>Claim number: &lt;&lt;</w:t>
-            </w:r>
-            <w:proofErr w:type="spellStart"/>
-            <w:r>
-              <w:rPr>
-                <w:rFonts w:ascii="GDS Transport Website Light" w:eastAsiaTheme="minorHAnsi" w:hAnsi="GDS Transport Website Light" w:cstheme="minorBidi"/>
-                <w:sz w:val="26"/>
-                <w:szCs w:val="24"/>
-                <w:lang w:eastAsia="en-US"/>
-              </w:rPr>
-              <w:t>claim</w:t>
-            </w:r>
-            <w:r>
-              <w:rPr>
-                <w:rFonts w:ascii="GDS Transport Website Light" w:eastAsiaTheme="minorHAnsi" w:hAnsi="GDS Transport Website Light" w:cstheme="minorBidi"/>
-                <w:sz w:val="26"/>
-                <w:szCs w:val="24"/>
-                <w:lang w:eastAsia="en-US"/>
-              </w:rPr>
-              <w:t>Number</w:t>
-            </w:r>
-            <w:proofErr w:type="spellEnd"/>
-            <w:r>
-              <w:rPr>
-                <w:rFonts w:ascii="GDS Transport Website Light" w:eastAsiaTheme="minorHAnsi" w:hAnsi="GDS Transport Website Light" w:cstheme="minorBidi"/>
-                <w:sz w:val="26"/>
-                <w:szCs w:val="24"/>
-                <w:lang w:eastAsia="en-US"/>
-              </w:rPr>
-              <w:t>&gt;&gt;</w:t>
-            </w:r>
-          </w:p>
-          <w:p>
-            <w:pPr>
-              <w:pStyle w:val="NoSpacing"/>
-              <w:spacing w:line="276" w:lineRule="auto"/>
-              <w:jc w:val="right"/>
-              <w:rPr>
-                <w:rFonts w:ascii="GDS Transport Website Light" w:eastAsiaTheme="minorHAnsi" w:hAnsi="GDS Transport Website Light" w:cstheme="minorBidi"/>
-                <w:sz w:val="26"/>
-                <w:szCs w:val="24"/>
-                <w:lang w:eastAsia="en-US"/>
-              </w:rPr>
-            </w:pPr>
-            <w:r>
-              <w:rPr>
-                <w:rFonts w:ascii="GDS Transport Website Light" w:eastAsiaTheme="minorHAnsi" w:hAnsi="GDS Transport Website Light" w:cstheme="minorBidi"/>
-                <w:sz w:val="26"/>
-                <w:szCs w:val="24"/>
+                <w:sz w:val="20"/>
+                <w:szCs w:val="20"/>
                 <w:lang w:eastAsia="en-US"/>
               </w:rPr>
               <w:br/>
@@ -1076,8 +833,8 @@
             <w:r>
               <w:rPr>
                 <w:rFonts w:ascii="GDS Transport Website Light" w:eastAsiaTheme="minorHAnsi" w:hAnsi="GDS Transport Website Light" w:cstheme="minorBidi"/>
-                <w:sz w:val="26"/>
-                <w:szCs w:val="24"/>
+                <w:sz w:val="20"/>
+                <w:szCs w:val="20"/>
                 <w:lang w:eastAsia="en-US"/>
               </w:rPr>
               <w:t>&lt;{</w:t>
@@ -1087,8 +844,8 @@
             <w:r>
               <w:rPr>
                 <w:rFonts w:ascii="GDS Transport Website Light" w:eastAsiaTheme="minorHAnsi" w:hAnsi="GDS Transport Website Light" w:cstheme="minorBidi"/>
-                <w:sz w:val="26"/>
-                <w:szCs w:val="24"/>
+                <w:sz w:val="20"/>
+                <w:szCs w:val="20"/>
                 <w:lang w:eastAsia="en-US"/>
               </w:rPr>
               <w:t>dateFormat</w:t>
@@ -1097,8 +854,8 @@
             <w:r>
               <w:rPr>
                 <w:rFonts w:ascii="GDS Transport Website Light" w:eastAsiaTheme="minorHAnsi" w:hAnsi="GDS Transport Website Light" w:cstheme="minorBidi"/>
-                <w:sz w:val="26"/>
-                <w:szCs w:val="24"/>
+                <w:sz w:val="20"/>
+                <w:szCs w:val="20"/>
                 <w:lang w:eastAsia="en-US"/>
               </w:rPr>
               <w:t>($</w:t>
@@ -1107,8 +864,8 @@
             <w:r>
               <w:rPr>
                 <w:rFonts w:ascii="GDS Transport Website Light" w:eastAsiaTheme="minorHAnsi" w:hAnsi="GDS Transport Website Light" w:cstheme="minorBidi"/>
-                <w:sz w:val="26"/>
-                <w:szCs w:val="24"/>
+                <w:sz w:val="20"/>
+                <w:szCs w:val="20"/>
                 <w:lang w:eastAsia="en-US"/>
               </w:rPr>
               <w:t>nowUTC</w:t>
@@ -1117,8 +874,8 @@
             <w:r>
               <w:rPr>
                 <w:rFonts w:ascii="GDS Transport Website Light" w:eastAsiaTheme="minorHAnsi" w:hAnsi="GDS Transport Website Light" w:cstheme="minorBidi"/>
-                <w:sz w:val="26"/>
-                <w:szCs w:val="24"/>
+                <w:sz w:val="20"/>
+                <w:szCs w:val="20"/>
                 <w:lang w:eastAsia="en-US"/>
               </w:rPr>
               <w:t xml:space="preserve"> ,‘d MMMM </w:t>
@@ -1127,8 +884,8 @@
             <w:r>
               <w:rPr>
                 <w:rFonts w:ascii="GDS Transport Website Light" w:eastAsiaTheme="minorHAnsi" w:hAnsi="GDS Transport Website Light" w:cstheme="minorBidi"/>
-                <w:sz w:val="26"/>
-                <w:szCs w:val="24"/>
+                <w:sz w:val="20"/>
+                <w:szCs w:val="20"/>
                 <w:lang w:eastAsia="en-US"/>
               </w:rPr>
               <w:t>yyyy</w:t>
@@ -1137,8 +894,8 @@
             <w:r>
               <w:rPr>
                 <w:rFonts w:ascii="GDS Transport Website Light" w:eastAsiaTheme="minorHAnsi" w:hAnsi="GDS Transport Website Light" w:cstheme="minorBidi"/>
-                <w:sz w:val="26"/>
-                <w:szCs w:val="24"/>
+                <w:sz w:val="20"/>
+                <w:szCs w:val="20"/>
                 <w:lang w:eastAsia="en-US"/>
               </w:rPr>
               <w:t>’)}&gt;&gt;</w:t>
@@ -1153,8 +910,7 @@
         </w:trPr>
         <w:tc>
           <w:tcPr>
-            <w:tcW w:w="6200" w:type="dxa"/>
-            <w:gridSpan w:val="2"/>
+            <w:tcW w:w="4849" w:type="dxa"/>
             <w:shd w:val="clear" w:color="auto" w:fill="auto"/>
           </w:tcPr>
           <w:p>
@@ -1168,8 +924,7 @@
         </w:tc>
         <w:tc>
           <w:tcPr>
-            <w:tcW w:w="3303" w:type="dxa"/>
-            <w:gridSpan w:val="3"/>
+            <w:tcW w:w="4654" w:type="dxa"/>
             <w:shd w:val="clear" w:color="auto" w:fill="auto"/>
           </w:tcPr>
           <w:p>
@@ -1187,14 +942,44 @@
           </w:p>
         </w:tc>
       </w:tr>
+    </w:tbl>
+    <w:p/>
+    <w:p>
+      <w:pPr>
+        <w:sectPr>
+          <w:footerReference w:type="even" r:id="rId8"/>
+          <w:footerReference w:type="default" r:id="rId9"/>
+          <w:footerReference w:type="first" r:id="rId10"/>
+          <w:pgSz w:w="11909" w:h="16834"/>
+          <w:pgMar w:top="936" w:right="1304" w:bottom="1134" w:left="1304" w:header="720" w:footer="720" w:gutter="0"/>
+          <w:pgNumType w:start="1"/>
+          <w:cols w:space="720"/>
+        </w:sectPr>
+      </w:pPr>
+      <w:r>
+        <w:br w:type="page"/>
+      </w:r>
+    </w:p>
+    <w:tbl>
+      <w:tblPr>
+        <w:tblStyle w:val="TableGrid"/>
+        <w:tblW w:w="9503" w:type="dxa"/>
+        <w:tblBorders>
+          <w:top w:val="none" w:sz="0" w:space="0" w:color="auto"/>
+          <w:left w:val="none" w:sz="0" w:space="0" w:color="auto"/>
+          <w:bottom w:val="none" w:sz="0" w:space="0" w:color="auto"/>
+          <w:right w:val="none" w:sz="0" w:space="0" w:color="auto"/>
+          <w:insideH w:val="none" w:sz="0" w:space="0" w:color="auto"/>
+          <w:insideV w:val="none" w:sz="0" w:space="0" w:color="auto"/>
+        </w:tblBorders>
+        <w:tblLook w:val="04A0" w:firstRow="1" w:lastRow="0" w:firstColumn="1" w:lastColumn="0" w:noHBand="0" w:noVBand="1"/>
+      </w:tblPr>
+      <w:tblGrid>
+        <w:gridCol w:w="3188"/>
+        <w:gridCol w:w="4198"/>
+        <w:gridCol w:w="2117"/>
+      </w:tblGrid>
       <w:tr>
-        <w:tblPrEx>
-          <w:jc w:val="left"/>
-        </w:tblPrEx>
-        <w:trPr>
-          <w:gridAfter w:val="1"/>
-          <w:wAfter w:w="431" w:type="dxa"/>
-        </w:trPr>
         <w:tc>
           <w:tcPr>
             <w:tcW w:w="2694" w:type="dxa"/>
@@ -1217,6 +1002,7 @@
                 <w:sz w:val="28"/>
                 <w:szCs w:val="28"/>
               </w:rPr>
+              <w:lastRenderedPageBreak/>
               <w:t xml:space="preserve">        </w:t>
             </w:r>
           </w:p>
@@ -1291,7 +1077,6 @@
         <w:tc>
           <w:tcPr>
             <w:tcW w:w="4252" w:type="dxa"/>
-            <w:gridSpan w:val="2"/>
           </w:tcPr>
           <w:p>
             <w:pPr>
@@ -1413,13 +1198,6 @@
         </w:tc>
       </w:tr>
       <w:tr>
-        <w:tblPrEx>
-          <w:jc w:val="left"/>
-        </w:tblPrEx>
-        <w:trPr>
-          <w:gridAfter w:val="1"/>
-          <w:wAfter w:w="431" w:type="dxa"/>
-        </w:trPr>
         <w:tc>
           <w:tcPr>
             <w:tcW w:w="2694" w:type="dxa"/>
@@ -1439,7 +1217,6 @@
         <w:tc>
           <w:tcPr>
             <w:tcW w:w="4252" w:type="dxa"/>
-            <w:gridSpan w:val="2"/>
           </w:tcPr>
           <w:p>
             <w:pPr>
@@ -1470,13 +1247,6 @@
         </w:tc>
       </w:tr>
       <w:tr>
-        <w:tblPrEx>
-          <w:jc w:val="left"/>
-        </w:tblPrEx>
-        <w:trPr>
-          <w:gridAfter w:val="1"/>
-          <w:wAfter w:w="431" w:type="dxa"/>
-        </w:trPr>
         <w:tc>
           <w:tcPr>
             <w:tcW w:w="2694" w:type="dxa"/>
@@ -1492,7 +1262,6 @@
         <w:tc>
           <w:tcPr>
             <w:tcW w:w="4252" w:type="dxa"/>
-            <w:gridSpan w:val="2"/>
           </w:tcPr>
           <w:p>
             <w:pPr>
@@ -1520,10 +1289,10 @@
                 <w:noProof/>
               </w:rPr>
               <w:drawing>
-                <wp:inline distT="0" distB="0" distL="0" distR="0" wp14:anchorId="25EC0249" wp14:editId="050D6CCF">
+                <wp:inline distT="0" distB="0" distL="0" distR="0" wp14:anchorId="70F3B8B6" wp14:editId="1BF86BD4">
                   <wp:extent cx="725170" cy="665729"/>
                   <wp:effectExtent l="0" t="0" r="0" b="1270"/>
-                  <wp:docPr id="1971398085" name="Picture 1"/>
+                  <wp:docPr id="1971398085" name="Picture 1" descr="A black crown and text on a white background&#10;&#10;AI-generated content may be incorrect."/>
                   <wp:cNvGraphicFramePr>
                     <a:graphicFrameLocks xmlns:a="http://schemas.openxmlformats.org/drawingml/2006/main" noChangeAspect="1"/>
                   </wp:cNvGraphicFramePr>
@@ -1531,11 +1300,11 @@
                     <a:graphicData uri="http://schemas.openxmlformats.org/drawingml/2006/picture">
                       <pic:pic xmlns:pic="http://schemas.openxmlformats.org/drawingml/2006/picture">
                         <pic:nvPicPr>
-                          <pic:cNvPr id="1971398085" name="Picture 1"/>
+                          <pic:cNvPr id="1971398085" name="Picture 1" descr="A black crown and text on a white background&#10;&#10;AI-generated content may be incorrect."/>
                           <pic:cNvPicPr/>
                         </pic:nvPicPr>
                         <pic:blipFill>
-                          <a:blip r:embed="rId8">
+                          <a:blip r:embed="rId11">
                             <a:extLst>
                               <a:ext uri="{28A0092B-C50C-407E-A947-70E740481C1C}">
                                 <a14:useLocalDpi xmlns:a14="http://schemas.microsoft.com/office/drawing/2010/main" val="0"/>
@@ -1565,12 +1334,7 @@
         </w:tc>
       </w:tr>
       <w:tr>
-        <w:tblPrEx>
-          <w:jc w:val="left"/>
-        </w:tblPrEx>
         <w:trPr>
-          <w:gridAfter w:val="1"/>
-          <w:wAfter w:w="431" w:type="dxa"/>
           <w:trHeight w:val="355"/>
         </w:trPr>
         <w:tc>
@@ -1591,7 +1355,6 @@
         <w:tc>
           <w:tcPr>
             <w:tcW w:w="4252" w:type="dxa"/>
-            <w:gridSpan w:val="2"/>
             <w:tcBorders>
               <w:bottom w:val="single" w:sz="4" w:space="0" w:color="auto"/>
             </w:tcBorders>
@@ -1624,13 +1387,6 @@
         </w:tc>
       </w:tr>
       <w:tr>
-        <w:tblPrEx>
-          <w:jc w:val="left"/>
-        </w:tblPrEx>
-        <w:trPr>
-          <w:gridAfter w:val="1"/>
-          <w:wAfter w:w="431" w:type="dxa"/>
-        </w:trPr>
         <w:tc>
           <w:tcPr>
             <w:tcW w:w="2694" w:type="dxa"/>
@@ -1650,7 +1406,6 @@
         <w:tc>
           <w:tcPr>
             <w:tcW w:w="4252" w:type="dxa"/>
-            <w:gridSpan w:val="2"/>
             <w:tcBorders>
               <w:top w:val="single" w:sz="4" w:space="0" w:color="auto"/>
             </w:tcBorders>
@@ -1684,13 +1439,6 @@
         </w:tc>
       </w:tr>
       <w:tr>
-        <w:tblPrEx>
-          <w:jc w:val="left"/>
-        </w:tblPrEx>
-        <w:trPr>
-          <w:gridAfter w:val="1"/>
-          <w:wAfter w:w="431" w:type="dxa"/>
-        </w:trPr>
         <w:tc>
           <w:tcPr>
             <w:tcW w:w="2694" w:type="dxa"/>
@@ -1767,7 +1515,6 @@
         <w:tc>
           <w:tcPr>
             <w:tcW w:w="4252" w:type="dxa"/>
-            <w:gridSpan w:val="2"/>
           </w:tcPr>
           <w:p>
             <w:pPr>
@@ -1795,13 +1542,6 @@
         </w:tc>
       </w:tr>
       <w:tr>
-        <w:tblPrEx>
-          <w:jc w:val="left"/>
-        </w:tblPrEx>
-        <w:trPr>
-          <w:gridAfter w:val="1"/>
-          <w:wAfter w:w="431" w:type="dxa"/>
-        </w:trPr>
         <w:tc>
           <w:tcPr>
             <w:tcW w:w="2694" w:type="dxa"/>
@@ -1825,7 +1565,6 @@
         <w:tc>
           <w:tcPr>
             <w:tcW w:w="4252" w:type="dxa"/>
-            <w:gridSpan w:val="2"/>
           </w:tcPr>
           <w:p>
             <w:pPr>
@@ -1867,13 +1606,6 @@
         </w:tc>
       </w:tr>
       <w:tr>
-        <w:tblPrEx>
-          <w:jc w:val="left"/>
-        </w:tblPrEx>
-        <w:trPr>
-          <w:gridAfter w:val="1"/>
-          <w:wAfter w:w="431" w:type="dxa"/>
-        </w:trPr>
         <w:tc>
           <w:tcPr>
             <w:tcW w:w="2694" w:type="dxa"/>
@@ -1890,7 +1622,6 @@
         <w:tc>
           <w:tcPr>
             <w:tcW w:w="4252" w:type="dxa"/>
-            <w:gridSpan w:val="2"/>
           </w:tcPr>
           <w:p>
             <w:pPr>
@@ -1932,13 +1663,6 @@
         </w:tc>
       </w:tr>
       <w:tr>
-        <w:tblPrEx>
-          <w:jc w:val="left"/>
-        </w:tblPrEx>
-        <w:trPr>
-          <w:gridAfter w:val="1"/>
-          <w:wAfter w:w="431" w:type="dxa"/>
-        </w:trPr>
         <w:tc>
           <w:tcPr>
             <w:tcW w:w="2694" w:type="dxa"/>
@@ -1962,7 +1686,6 @@
         <w:tc>
           <w:tcPr>
             <w:tcW w:w="4252" w:type="dxa"/>
-            <w:gridSpan w:val="2"/>
           </w:tcPr>
           <w:p>
             <w:pPr>
@@ -1990,13 +1713,6 @@
         </w:tc>
       </w:tr>
       <w:tr>
-        <w:tblPrEx>
-          <w:jc w:val="left"/>
-        </w:tblPrEx>
-        <w:trPr>
-          <w:gridAfter w:val="1"/>
-          <w:wAfter w:w="431" w:type="dxa"/>
-        </w:trPr>
         <w:tc>
           <w:tcPr>
             <w:tcW w:w="2694" w:type="dxa"/>
@@ -2013,7 +1729,6 @@
         <w:tc>
           <w:tcPr>
             <w:tcW w:w="4252" w:type="dxa"/>
-            <w:gridSpan w:val="2"/>
           </w:tcPr>
           <w:p>
             <w:pPr>
@@ -2041,17 +1756,10 @@
         </w:tc>
       </w:tr>
       <w:tr>
-        <w:tblPrEx>
-          <w:jc w:val="left"/>
-        </w:tblPrEx>
-        <w:trPr>
-          <w:gridAfter w:val="1"/>
-          <w:wAfter w:w="431" w:type="dxa"/>
-        </w:trPr>
         <w:tc>
           <w:tcPr>
             <w:tcW w:w="9072" w:type="dxa"/>
-            <w:gridSpan w:val="4"/>
+            <w:gridSpan w:val="3"/>
           </w:tcPr>
           <w:p>
             <w:pPr>
@@ -2124,13 +1832,6 @@
         </w:tc>
       </w:tr>
       <w:tr>
-        <w:tblPrEx>
-          <w:jc w:val="left"/>
-        </w:tblPrEx>
-        <w:trPr>
-          <w:gridAfter w:val="1"/>
-          <w:wAfter w:w="431" w:type="dxa"/>
-        </w:trPr>
         <w:tc>
           <w:tcPr>
             <w:tcW w:w="2694" w:type="dxa"/>
@@ -2154,7 +1855,6 @@
         <w:tc>
           <w:tcPr>
             <w:tcW w:w="4252" w:type="dxa"/>
-            <w:gridSpan w:val="2"/>
           </w:tcPr>
           <w:p>
             <w:pPr>
@@ -2196,13 +1896,6 @@
         </w:tc>
       </w:tr>
       <w:tr>
-        <w:tblPrEx>
-          <w:jc w:val="left"/>
-        </w:tblPrEx>
-        <w:trPr>
-          <w:gridAfter w:val="1"/>
-          <w:wAfter w:w="431" w:type="dxa"/>
-        </w:trPr>
         <w:tc>
           <w:tcPr>
             <w:tcW w:w="2694" w:type="dxa"/>
@@ -2286,7 +1979,6 @@
         <w:tc>
           <w:tcPr>
             <w:tcW w:w="4252" w:type="dxa"/>
-            <w:gridSpan w:val="2"/>
           </w:tcPr>
           <w:p>
             <w:pPr>
@@ -2314,13 +2006,6 @@
         </w:tc>
       </w:tr>
       <w:tr>
-        <w:tblPrEx>
-          <w:jc w:val="left"/>
-        </w:tblPrEx>
-        <w:trPr>
-          <w:gridAfter w:val="1"/>
-          <w:wAfter w:w="431" w:type="dxa"/>
-        </w:trPr>
         <w:tc>
           <w:tcPr>
             <w:tcW w:w="2694" w:type="dxa"/>
@@ -2337,7 +2022,6 @@
         <w:tc>
           <w:tcPr>
             <w:tcW w:w="4252" w:type="dxa"/>
-            <w:gridSpan w:val="2"/>
           </w:tcPr>
           <w:p>
             <w:pPr>
@@ -2393,13 +2077,6 @@
         </w:tc>
       </w:tr>
       <w:tr>
-        <w:tblPrEx>
-          <w:jc w:val="left"/>
-        </w:tblPrEx>
-        <w:trPr>
-          <w:gridAfter w:val="1"/>
-          <w:wAfter w:w="431" w:type="dxa"/>
-        </w:trPr>
         <w:tc>
           <w:tcPr>
             <w:tcW w:w="2694" w:type="dxa"/>
@@ -2423,7 +2100,6 @@
         <w:tc>
           <w:tcPr>
             <w:tcW w:w="4252" w:type="dxa"/>
-            <w:gridSpan w:val="2"/>
           </w:tcPr>
           <w:p>
             <w:pPr>
@@ -2451,13 +2127,6 @@
         </w:tc>
       </w:tr>
       <w:tr>
-        <w:tblPrEx>
-          <w:jc w:val="left"/>
-        </w:tblPrEx>
-        <w:trPr>
-          <w:gridAfter w:val="1"/>
-          <w:wAfter w:w="431" w:type="dxa"/>
-        </w:trPr>
         <w:tc>
           <w:tcPr>
             <w:tcW w:w="2694" w:type="dxa"/>
@@ -2474,7 +2143,6 @@
         <w:tc>
           <w:tcPr>
             <w:tcW w:w="4252" w:type="dxa"/>
-            <w:gridSpan w:val="2"/>
           </w:tcPr>
           <w:p>
             <w:pPr>
@@ -2537,13 +2205,6 @@
         </w:tc>
       </w:tr>
       <w:tr>
-        <w:tblPrEx>
-          <w:jc w:val="left"/>
-        </w:tblPrEx>
-        <w:trPr>
-          <w:gridAfter w:val="1"/>
-          <w:wAfter w:w="431" w:type="dxa"/>
-        </w:trPr>
         <w:tc>
           <w:tcPr>
             <w:tcW w:w="2694" w:type="dxa"/>
@@ -2620,7 +2281,6 @@
         <w:tc>
           <w:tcPr>
             <w:tcW w:w="4252" w:type="dxa"/>
-            <w:gridSpan w:val="2"/>
           </w:tcPr>
           <w:p>
             <w:pPr>
@@ -2646,13 +2306,6 @@
         </w:tc>
       </w:tr>
       <w:tr>
-        <w:tblPrEx>
-          <w:jc w:val="left"/>
-        </w:tblPrEx>
-        <w:trPr>
-          <w:gridAfter w:val="1"/>
-          <w:wAfter w:w="431" w:type="dxa"/>
-        </w:trPr>
         <w:tc>
           <w:tcPr>
             <w:tcW w:w="2694" w:type="dxa"/>
@@ -2669,7 +2322,6 @@
         <w:tc>
           <w:tcPr>
             <w:tcW w:w="4252" w:type="dxa"/>
-            <w:gridSpan w:val="2"/>
           </w:tcPr>
           <w:p>
             <w:pPr>
@@ -2718,13 +2370,6 @@
         </w:tc>
       </w:tr>
       <w:tr>
-        <w:tblPrEx>
-          <w:jc w:val="left"/>
-        </w:tblPrEx>
-        <w:trPr>
-          <w:gridAfter w:val="1"/>
-          <w:wAfter w:w="431" w:type="dxa"/>
-        </w:trPr>
         <w:tc>
           <w:tcPr>
             <w:tcW w:w="2694" w:type="dxa"/>
@@ -2748,7 +2393,6 @@
         <w:tc>
           <w:tcPr>
             <w:tcW w:w="4252" w:type="dxa"/>
-            <w:gridSpan w:val="2"/>
           </w:tcPr>
           <w:p>
             <w:pPr>
@@ -2776,13 +2420,6 @@
         </w:tc>
       </w:tr>
       <w:tr>
-        <w:tblPrEx>
-          <w:jc w:val="left"/>
-        </w:tblPrEx>
-        <w:trPr>
-          <w:gridAfter w:val="1"/>
-          <w:wAfter w:w="431" w:type="dxa"/>
-        </w:trPr>
         <w:tc>
           <w:tcPr>
             <w:tcW w:w="2694" w:type="dxa"/>
@@ -2806,7 +2443,6 @@
         <w:tc>
           <w:tcPr>
             <w:tcW w:w="4252" w:type="dxa"/>
-            <w:gridSpan w:val="2"/>
           </w:tcPr>
           <w:p>
             <w:pPr>
@@ -2834,17 +2470,10 @@
         </w:tc>
       </w:tr>
       <w:tr>
-        <w:tblPrEx>
-          <w:jc w:val="left"/>
-        </w:tblPrEx>
-        <w:trPr>
-          <w:gridAfter w:val="1"/>
-          <w:wAfter w:w="431" w:type="dxa"/>
-        </w:trPr>
         <w:tc>
           <w:tcPr>
             <w:tcW w:w="9072" w:type="dxa"/>
-            <w:gridSpan w:val="4"/>
+            <w:gridSpan w:val="3"/>
             <w:tcBorders>
               <w:bottom w:val="single" w:sz="4" w:space="0" w:color="auto"/>
             </w:tcBorders>
@@ -2987,7 +2616,6 @@
     <w:p/>
     <w:p>
       <w:r>
-        <w:lastRenderedPageBreak/>
         <w:t>&lt;&lt;</w:t>
       </w:r>
       <w:proofErr w:type="spellStart"/>
@@ -3039,10 +2667,8 @@
       </w:r>
     </w:p>
     <w:p/>
+    <w:p/>
     <w:sectPr>
-      <w:footerReference w:type="even" r:id="rId9"/>
-      <w:footerReference w:type="default" r:id="rId10"/>
-      <w:footerReference w:type="first" r:id="rId11"/>
       <w:pgSz w:w="11909" w:h="16834"/>
       <w:pgMar w:top="1134" w:right="1304" w:bottom="1134" w:left="1304" w:header="720" w:footer="720" w:gutter="0"/>
       <w:pgNumType w:start="1"/>

</xml_diff>